<commit_message>
Tank Projectile Movement Component class added, fire projectile function added
</commit_message>
<xml_diff>
--- a/TANK GAME Setup Overview.docx
+++ b/TANK GAME Setup Overview.docx
@@ -922,8 +922,6 @@
       <w:r>
         <w:t>, called in Tick.</w:t>
       </w:r>
-      <w:bookmarkStart w:id="0" w:name="_GoBack"/>
-      <w:bookmarkEnd w:id="0"/>
     </w:p>
     <w:p>
       <w:pPr>
@@ -2658,10 +2656,7 @@
         </w:numPr>
       </w:pPr>
       <w:r>
-        <w:t>Modify Barrel – add a meta to the class header to make it available to add in BP</w:t>
-      </w:r>
-      <w:r>
-        <w:t>.</w:t>
+        <w:t>Modify Barrel – add a meta to the class header to make it available to add in BP.</w:t>
       </w:r>
     </w:p>
     <w:p>
@@ -2809,7 +2804,21 @@
         </w:numPr>
       </w:pPr>
       <w:r>
-        <w:t xml:space="preserve">Create a Fire function in tank.cpp – </w:t>
+        <w:t xml:space="preserve">Create a </w:t>
+      </w:r>
+      <w:proofErr w:type="gramStart"/>
+      <w:r>
+        <w:t>Fire</w:t>
+      </w:r>
+      <w:r>
+        <w:t>(</w:t>
+      </w:r>
+      <w:proofErr w:type="gramEnd"/>
+      <w:r>
+        <w:t>)</w:t>
+      </w:r>
+      <w:r>
+        <w:t xml:space="preserve"> function in tank.cpp – </w:t>
       </w:r>
       <w:proofErr w:type="spellStart"/>
       <w:r>
@@ -2824,7 +2833,6 @@
         <w:t>AProjectile</w:t>
       </w:r>
       <w:proofErr w:type="spellEnd"/>
-      <w:proofErr w:type="gramStart"/>
       <w:r>
         <w:t>&gt;</w:t>
       </w:r>
@@ -2832,7 +2840,6 @@
         <w:t>(</w:t>
       </w:r>
       <w:proofErr w:type="spellStart"/>
-      <w:proofErr w:type="gramEnd"/>
       <w:r>
         <w:t>blueprintprojectile</w:t>
       </w:r>
@@ -2851,6 +2858,177 @@
       </w:pPr>
       <w:r>
         <w:t xml:space="preserve">Add Projectile Movement </w:t>
+      </w:r>
+      <w:r>
+        <w:t xml:space="preserve">Comp class – set as </w:t>
+      </w:r>
+      <w:proofErr w:type="spellStart"/>
+      <w:r>
+        <w:t>spawnable</w:t>
+      </w:r>
+      <w:proofErr w:type="spellEnd"/>
+      <w:r>
+        <w:t xml:space="preserve"> BP, add to projectile BP from C++</w:t>
+      </w:r>
+    </w:p>
+    <w:p>
+      <w:pPr>
+        <w:pStyle w:val="ListParagraph"/>
+        <w:numPr>
+          <w:ilvl w:val="1"/>
+          <w:numId w:val="5"/>
+        </w:numPr>
+      </w:pPr>
+      <w:r>
+        <w:t xml:space="preserve">Forward declare </w:t>
+      </w:r>
+      <w:proofErr w:type="spellStart"/>
+      <w:r>
+        <w:t>proj</w:t>
+      </w:r>
+      <w:proofErr w:type="spellEnd"/>
+      <w:r>
+        <w:t xml:space="preserve"> mc class in Projectile, and then </w:t>
+      </w:r>
+      <w:proofErr w:type="spellStart"/>
+      <w:r>
+        <w:t>createdefault</w:t>
+      </w:r>
+      <w:proofErr w:type="spellEnd"/>
+      <w:r>
+        <w:t xml:space="preserve"> in constructor</w:t>
+      </w:r>
+    </w:p>
+    <w:p>
+      <w:pPr>
+        <w:pStyle w:val="ListParagraph"/>
+        <w:numPr>
+          <w:ilvl w:val="1"/>
+          <w:numId w:val="5"/>
+        </w:numPr>
+      </w:pPr>
+      <w:r>
+        <w:t xml:space="preserve">set </w:t>
+      </w:r>
+      <w:proofErr w:type="spellStart"/>
+      <w:r>
+        <w:t>bAutoActivate</w:t>
+      </w:r>
+      <w:proofErr w:type="spellEnd"/>
+      <w:r>
+        <w:t xml:space="preserve"> </w:t>
+      </w:r>
+      <w:proofErr w:type="gramStart"/>
+      <w:r>
+        <w:t>to</w:t>
+      </w:r>
+      <w:proofErr w:type="gramEnd"/>
+      <w:r>
+        <w:t xml:space="preserve"> false in Projectile constructor</w:t>
+      </w:r>
+    </w:p>
+    <w:p>
+      <w:pPr>
+        <w:pStyle w:val="ListParagraph"/>
+        <w:numPr>
+          <w:ilvl w:val="0"/>
+          <w:numId w:val="5"/>
+        </w:numPr>
+      </w:pPr>
+      <w:r>
+        <w:t xml:space="preserve">Create </w:t>
+      </w:r>
+      <w:proofErr w:type="spellStart"/>
+      <w:r>
+        <w:t>LaunchProjectile</w:t>
+      </w:r>
+      <w:proofErr w:type="spellEnd"/>
+      <w:r>
+        <w:t xml:space="preserve"> function in Projectile.cpp that passes in </w:t>
+      </w:r>
+      <w:proofErr w:type="spellStart"/>
+      <w:r>
+        <w:t>launchspeed</w:t>
+      </w:r>
+      <w:proofErr w:type="spellEnd"/>
+      <w:r>
+        <w:t xml:space="preserve">, call from inside </w:t>
+      </w:r>
+      <w:proofErr w:type="gramStart"/>
+      <w:r>
+        <w:t>fire</w:t>
+      </w:r>
+      <w:r>
+        <w:t>(</w:t>
+      </w:r>
+      <w:proofErr w:type="gramEnd"/>
+      <w:r>
+        <w:t>)</w:t>
+      </w:r>
+      <w:r>
+        <w:t xml:space="preserve"> function of tank.cpp</w:t>
+      </w:r>
+    </w:p>
+    <w:p>
+      <w:pPr>
+        <w:pStyle w:val="ListParagraph"/>
+        <w:numPr>
+          <w:ilvl w:val="1"/>
+          <w:numId w:val="5"/>
+        </w:numPr>
+      </w:pPr>
+      <w:proofErr w:type="spellStart"/>
+      <w:r>
+        <w:t>LaunchProjectile</w:t>
+      </w:r>
+      <w:proofErr w:type="spellEnd"/>
+      <w:r>
+        <w:t xml:space="preserve"> calls </w:t>
+      </w:r>
+      <w:proofErr w:type="spellStart"/>
+      <w:r>
+        <w:t>ProjectileMovement</w:t>
+      </w:r>
+      <w:proofErr w:type="spellEnd"/>
+      <w:r>
+        <w:t>-&gt;</w:t>
+      </w:r>
+      <w:proofErr w:type="spellStart"/>
+      <w:proofErr w:type="gramStart"/>
+      <w:r>
+        <w:t>SetVelocityInLocal</w:t>
+      </w:r>
+      <w:proofErr w:type="spellEnd"/>
+      <w:r>
+        <w:t>(</w:t>
+      </w:r>
+      <w:proofErr w:type="spellStart"/>
+      <w:proofErr w:type="gramEnd"/>
+      <w:r>
+        <w:t>ForwardVector</w:t>
+      </w:r>
+      <w:proofErr w:type="spellEnd"/>
+      <w:r>
+        <w:t xml:space="preserve"> * speed)</w:t>
+      </w:r>
+    </w:p>
+    <w:p>
+      <w:pPr>
+        <w:pStyle w:val="ListParagraph"/>
+        <w:numPr>
+          <w:ilvl w:val="1"/>
+          <w:numId w:val="5"/>
+        </w:numPr>
+      </w:pPr>
+      <w:bookmarkStart w:id="0" w:name="_GoBack"/>
+      <w:bookmarkEnd w:id="0"/>
+      <w:proofErr w:type="spellStart"/>
+      <w:r>
+        <w:t>ProjectileMovement</w:t>
+      </w:r>
+      <w:proofErr w:type="spellEnd"/>
+      <w:r>
+        <w:t>-&gt;Activate()</w:t>
       </w:r>
     </w:p>
     <w:p/>
@@ -3287,7 +3465,7 @@
         <w:rFonts w:hint="default"/>
       </w:rPr>
     </w:lvl>
-    <w:lvl w:ilvl="1" w:tplc="04090019" w:tentative="1">
+    <w:lvl w:ilvl="1" w:tplc="04090019">
       <w:start w:val="1"/>
       <w:numFmt w:val="lowerLetter"/>
       <w:lvlText w:val="%2."/>

</xml_diff>

<commit_message>
Added Tracks Class (movement input) based on UStaticMesh, replaced refs in BP, setThrottleFunction
</commit_message>
<xml_diff>
--- a/TANK GAME Setup Overview.docx
+++ b/TANK GAME Setup Overview.docx
@@ -2073,12 +2073,7 @@
       </w:r>
       <w:proofErr w:type="spellEnd"/>
       <w:r>
-        <w:t>* Ba</w:t>
-      </w:r>
-      <w:bookmarkStart w:id="0" w:name="_GoBack"/>
-      <w:bookmarkEnd w:id="0"/>
-      <w:r>
-        <w:t xml:space="preserve">rrel = </w:t>
+        <w:t xml:space="preserve">* Barrel = </w:t>
       </w:r>
       <w:proofErr w:type="spellStart"/>
       <w:r>
@@ -2619,13 +2614,34 @@
         </w:numPr>
       </w:pPr>
       <w:r>
-        <w:t>C++ class Barrel</w:t>
-      </w:r>
-      <w:r>
-        <w:t xml:space="preserve"> – </w:t>
-      </w:r>
-      <w:r>
-        <w:t xml:space="preserve">create </w:t>
+        <w:t xml:space="preserve">Create </w:t>
+      </w:r>
+      <w:r>
+        <w:rPr>
+          <w:b/>
+        </w:rPr>
+        <w:t>Barrel</w:t>
+      </w:r>
+      <w:r>
+        <w:rPr>
+          <w:b/>
+        </w:rPr>
+        <w:t xml:space="preserve"> </w:t>
+      </w:r>
+      <w:r>
+        <w:rPr>
+          <w:b/>
+        </w:rPr>
+        <w:t>class</w:t>
+      </w:r>
+      <w:r>
+        <w:t xml:space="preserve"> </w:t>
+      </w:r>
+      <w:r>
+        <w:t>–</w:t>
+      </w:r>
+      <w:r>
+        <w:t xml:space="preserve"> </w:t>
       </w:r>
       <w:proofErr w:type="spellStart"/>
       <w:r>
@@ -2750,7 +2766,16 @@
         </w:pBdr>
       </w:pPr>
       <w:r>
-        <w:t>Create Turret class –</w:t>
+        <w:t xml:space="preserve">Create </w:t>
+      </w:r>
+      <w:r>
+        <w:rPr>
+          <w:b/>
+        </w:rPr>
+        <w:t>Turret class</w:t>
+      </w:r>
+      <w:r>
+        <w:t xml:space="preserve"> –</w:t>
       </w:r>
       <w:r>
         <w:t xml:space="preserve"> Same thing as Barrel class except use rotation and yaw.</w:t>
@@ -3049,6 +3074,9 @@
           <w:ilvl w:val="0"/>
           <w:numId w:val="5"/>
         </w:numPr>
+        <w:pBdr>
+          <w:bottom w:val="single" w:sz="6" w:space="1" w:color="auto"/>
+        </w:pBdr>
       </w:pPr>
       <w:r>
         <w:t xml:space="preserve">Set a timer for fire rate in tank </w:t>
@@ -3069,6 +3097,118 @@
       <w:r>
         <w:t xml:space="preserve"> float in tank.cpp for reload time.</w:t>
       </w:r>
+    </w:p>
+    <w:p>
+      <w:pPr>
+        <w:jc w:val="center"/>
+        <w:rPr>
+          <w:b/>
+        </w:rPr>
+      </w:pPr>
+      <w:r>
+        <w:rPr>
+          <w:b/>
+        </w:rPr>
+        <w:t>Tracks – Tank Movement</w:t>
+      </w:r>
+    </w:p>
+    <w:p>
+      <w:pPr>
+        <w:pStyle w:val="ListParagraph"/>
+        <w:numPr>
+          <w:ilvl w:val="0"/>
+          <w:numId w:val="6"/>
+        </w:numPr>
+      </w:pPr>
+      <w:r>
+        <w:t xml:space="preserve">Create a </w:t>
+      </w:r>
+      <w:proofErr w:type="spellStart"/>
+      <w:r>
+        <w:rPr>
+          <w:b/>
+        </w:rPr>
+        <w:t>TankTracks</w:t>
+      </w:r>
+      <w:proofErr w:type="spellEnd"/>
+      <w:r>
+        <w:t xml:space="preserve"> Class based on </w:t>
+      </w:r>
+      <w:proofErr w:type="spellStart"/>
+      <w:r>
+        <w:t>UStaticMesh</w:t>
+      </w:r>
+      <w:proofErr w:type="spellEnd"/>
+      <w:r>
+        <w:t xml:space="preserve"> Component – replace refs in Tank BP</w:t>
+      </w:r>
+    </w:p>
+    <w:p>
+      <w:pPr>
+        <w:pStyle w:val="ListParagraph"/>
+        <w:numPr>
+          <w:ilvl w:val="1"/>
+          <w:numId w:val="6"/>
+        </w:numPr>
+      </w:pPr>
+      <w:r>
+        <w:t xml:space="preserve">Setup Input – </w:t>
+      </w:r>
+      <w:proofErr w:type="spellStart"/>
+      <w:r>
+        <w:t>LeftTrack</w:t>
+      </w:r>
+      <w:proofErr w:type="spellEnd"/>
+      <w:r>
+        <w:t xml:space="preserve"> and </w:t>
+      </w:r>
+      <w:proofErr w:type="spellStart"/>
+      <w:r>
+        <w:t>RightTrack</w:t>
+      </w:r>
+      <w:proofErr w:type="spellEnd"/>
+      <w:r>
+        <w:t xml:space="preserve"> Throttle axis inputs</w:t>
+      </w:r>
+    </w:p>
+    <w:p>
+      <w:pPr>
+        <w:pStyle w:val="ListParagraph"/>
+        <w:numPr>
+          <w:ilvl w:val="1"/>
+          <w:numId w:val="6"/>
+        </w:numPr>
+      </w:pPr>
+      <w:r>
+        <w:t xml:space="preserve">Create Void </w:t>
+      </w:r>
+      <w:proofErr w:type="spellStart"/>
+      <w:r>
+        <w:t>SetThrottleInput</w:t>
+      </w:r>
+      <w:proofErr w:type="spellEnd"/>
+      <w:r>
+        <w:t xml:space="preserve">(float) function, make it </w:t>
+      </w:r>
+      <w:proofErr w:type="spellStart"/>
+      <w:r>
+        <w:t>blueprintCallable</w:t>
+      </w:r>
+      <w:proofErr w:type="spellEnd"/>
+      <w:r>
+        <w:t>, call in BP, log</w:t>
+      </w:r>
+    </w:p>
+    <w:p>
+      <w:pPr>
+        <w:pStyle w:val="ListParagraph"/>
+        <w:numPr>
+          <w:ilvl w:val="0"/>
+          <w:numId w:val="6"/>
+        </w:numPr>
+      </w:pPr>
+      <w:bookmarkStart w:id="0" w:name="_GoBack"/>
+      <w:bookmarkEnd w:id="0"/>
     </w:p>
     <w:p/>
     <w:sectPr>
@@ -3577,6 +3717,95 @@
       </w:pPr>
     </w:lvl>
   </w:abstractNum>
+  <w:abstractNum w:abstractNumId="5" w15:restartNumberingAfterBreak="0">
+    <w:nsid w:val="7C54694B"/>
+    <w:multiLevelType w:val="hybridMultilevel"/>
+    <w:tmpl w:val="6244669A"/>
+    <w:lvl w:ilvl="0" w:tplc="0409000F">
+      <w:start w:val="1"/>
+      <w:numFmt w:val="decimal"/>
+      <w:lvlText w:val="%1."/>
+      <w:lvlJc w:val="left"/>
+      <w:pPr>
+        <w:ind w:left="720" w:hanging="360"/>
+      </w:pPr>
+      <w:rPr>
+        <w:rFonts w:hint="default"/>
+      </w:rPr>
+    </w:lvl>
+    <w:lvl w:ilvl="1" w:tplc="04090019">
+      <w:start w:val="1"/>
+      <w:numFmt w:val="lowerLetter"/>
+      <w:lvlText w:val="%2."/>
+      <w:lvlJc w:val="left"/>
+      <w:pPr>
+        <w:ind w:left="1440" w:hanging="360"/>
+      </w:pPr>
+    </w:lvl>
+    <w:lvl w:ilvl="2" w:tplc="0409001B" w:tentative="1">
+      <w:start w:val="1"/>
+      <w:numFmt w:val="lowerRoman"/>
+      <w:lvlText w:val="%3."/>
+      <w:lvlJc w:val="right"/>
+      <w:pPr>
+        <w:ind w:left="2160" w:hanging="180"/>
+      </w:pPr>
+    </w:lvl>
+    <w:lvl w:ilvl="3" w:tplc="0409000F" w:tentative="1">
+      <w:start w:val="1"/>
+      <w:numFmt w:val="decimal"/>
+      <w:lvlText w:val="%4."/>
+      <w:lvlJc w:val="left"/>
+      <w:pPr>
+        <w:ind w:left="2880" w:hanging="360"/>
+      </w:pPr>
+    </w:lvl>
+    <w:lvl w:ilvl="4" w:tplc="04090019" w:tentative="1">
+      <w:start w:val="1"/>
+      <w:numFmt w:val="lowerLetter"/>
+      <w:lvlText w:val="%5."/>
+      <w:lvlJc w:val="left"/>
+      <w:pPr>
+        <w:ind w:left="3600" w:hanging="360"/>
+      </w:pPr>
+    </w:lvl>
+    <w:lvl w:ilvl="5" w:tplc="0409001B" w:tentative="1">
+      <w:start w:val="1"/>
+      <w:numFmt w:val="lowerRoman"/>
+      <w:lvlText w:val="%6."/>
+      <w:lvlJc w:val="right"/>
+      <w:pPr>
+        <w:ind w:left="4320" w:hanging="180"/>
+      </w:pPr>
+    </w:lvl>
+    <w:lvl w:ilvl="6" w:tplc="0409000F" w:tentative="1">
+      <w:start w:val="1"/>
+      <w:numFmt w:val="decimal"/>
+      <w:lvlText w:val="%7."/>
+      <w:lvlJc w:val="left"/>
+      <w:pPr>
+        <w:ind w:left="5040" w:hanging="360"/>
+      </w:pPr>
+    </w:lvl>
+    <w:lvl w:ilvl="7" w:tplc="04090019" w:tentative="1">
+      <w:start w:val="1"/>
+      <w:numFmt w:val="lowerLetter"/>
+      <w:lvlText w:val="%8."/>
+      <w:lvlJc w:val="left"/>
+      <w:pPr>
+        <w:ind w:left="5760" w:hanging="360"/>
+      </w:pPr>
+    </w:lvl>
+    <w:lvl w:ilvl="8" w:tplc="0409001B" w:tentative="1">
+      <w:start w:val="1"/>
+      <w:numFmt w:val="lowerRoman"/>
+      <w:lvlText w:val="%9."/>
+      <w:lvlJc w:val="right"/>
+      <w:pPr>
+        <w:ind w:left="6480" w:hanging="180"/>
+      </w:pPr>
+    </w:lvl>
+  </w:abstractNum>
   <w:num w:numId="1">
     <w:abstractNumId w:val="2"/>
   </w:num>
@@ -3591,6 +3820,9 @@
   </w:num>
   <w:num w:numId="5">
     <w:abstractNumId w:val="4"/>
+  </w:num>
+  <w:num w:numId="6">
+    <w:abstractNumId w:val="5"/>
   </w:num>
 </w:numbering>
 </file>

</xml_diff>

<commit_message>
Added force to tank via SetThrottle Function
</commit_message>
<xml_diff>
--- a/TANK GAME Setup Overview.docx
+++ b/TANK GAME Setup Overview.docx
@@ -3180,15 +3180,30 @@
         </w:numPr>
       </w:pPr>
       <w:r>
-        <w:t xml:space="preserve">Create Void </w:t>
-      </w:r>
-      <w:proofErr w:type="spellStart"/>
-      <w:r>
+        <w:t xml:space="preserve">Create </w:t>
+      </w:r>
+      <w:r>
+        <w:rPr>
+          <w:i/>
+        </w:rPr>
+        <w:t xml:space="preserve">Void </w:t>
+      </w:r>
+      <w:proofErr w:type="spellStart"/>
+      <w:r>
+        <w:rPr>
+          <w:i/>
+        </w:rPr>
         <w:t>SetThrottleInput</w:t>
       </w:r>
       <w:proofErr w:type="spellEnd"/>
       <w:r>
-        <w:t xml:space="preserve">(float) function, make it </w:t>
+        <w:rPr>
+          <w:i/>
+        </w:rPr>
+        <w:t>(float)</w:t>
+      </w:r>
+      <w:r>
+        <w:t xml:space="preserve"> function, make it </w:t>
       </w:r>
       <w:proofErr w:type="spellStart"/>
       <w:r>
@@ -3207,6 +3222,207 @@
           <w:numId w:val="6"/>
         </w:numPr>
       </w:pPr>
+      <w:r>
+        <w:t>Max Force variable in tracks class</w:t>
+      </w:r>
+      <w:r>
+        <w:t>. (force = Mass * Acceleration) – game tanks 10 m/s/s</w:t>
+      </w:r>
+    </w:p>
+    <w:p>
+      <w:pPr>
+        <w:pStyle w:val="ListParagraph"/>
+        <w:numPr>
+          <w:ilvl w:val="0"/>
+          <w:numId w:val="6"/>
+        </w:numPr>
+      </w:pPr>
+      <w:r>
+        <w:t xml:space="preserve">Implement </w:t>
+      </w:r>
+      <w:proofErr w:type="spellStart"/>
+      <w:proofErr w:type="gramStart"/>
+      <w:r>
+        <w:rPr>
+          <w:i/>
+        </w:rPr>
+        <w:t>SetThrottle</w:t>
+      </w:r>
+      <w:proofErr w:type="spellEnd"/>
+      <w:r>
+        <w:rPr>
+          <w:i/>
+        </w:rPr>
+        <w:t>(</w:t>
+      </w:r>
+      <w:proofErr w:type="gramEnd"/>
+      <w:r>
+        <w:rPr>
+          <w:i/>
+        </w:rPr>
+        <w:t>)</w:t>
+      </w:r>
+    </w:p>
+    <w:p>
+      <w:pPr>
+        <w:pStyle w:val="ListParagraph"/>
+        <w:numPr>
+          <w:ilvl w:val="1"/>
+          <w:numId w:val="6"/>
+        </w:numPr>
+      </w:pPr>
+      <w:r>
+        <w:t xml:space="preserve">Calculate </w:t>
+      </w:r>
+      <w:proofErr w:type="spellStart"/>
+      <w:r>
+        <w:t>FVector</w:t>
+      </w:r>
+      <w:proofErr w:type="spellEnd"/>
+      <w:r>
+        <w:t xml:space="preserve"> for the force applied.  Multiply max force * forward </w:t>
+      </w:r>
+      <w:proofErr w:type="spellStart"/>
+      <w:r>
+        <w:t>vec</w:t>
+      </w:r>
+      <w:proofErr w:type="spellEnd"/>
+      <w:r>
+        <w:t xml:space="preserve"> * float </w:t>
+      </w:r>
+      <w:proofErr w:type="spellStart"/>
+      <w:r>
+        <w:t>param</w:t>
+      </w:r>
+      <w:proofErr w:type="spellEnd"/>
+    </w:p>
+    <w:p>
+      <w:pPr>
+        <w:pStyle w:val="ListParagraph"/>
+        <w:numPr>
+          <w:ilvl w:val="1"/>
+          <w:numId w:val="6"/>
+        </w:numPr>
+      </w:pPr>
+      <w:r>
+        <w:t xml:space="preserve">Get </w:t>
+      </w:r>
+      <w:proofErr w:type="spellStart"/>
+      <w:r>
+        <w:t>ForceLocation</w:t>
+      </w:r>
+      <w:proofErr w:type="spellEnd"/>
+      <w:r>
+        <w:t xml:space="preserve"> with </w:t>
+      </w:r>
+      <w:proofErr w:type="spellStart"/>
+      <w:r>
+        <w:t>GetComponentLocation</w:t>
+      </w:r>
+      <w:proofErr w:type="spellEnd"/>
+    </w:p>
+    <w:p>
+      <w:pPr>
+        <w:pStyle w:val="ListParagraph"/>
+        <w:numPr>
+          <w:ilvl w:val="1"/>
+          <w:numId w:val="6"/>
+        </w:numPr>
+      </w:pPr>
+      <w:r>
+        <w:t>Create a primitive component because we need the root component</w:t>
+      </w:r>
+    </w:p>
+    <w:p>
+      <w:pPr>
+        <w:pStyle w:val="ListParagraph"/>
+        <w:numPr>
+          <w:ilvl w:val="2"/>
+          <w:numId w:val="6"/>
+        </w:numPr>
+      </w:pPr>
+      <w:r>
+        <w:t>Tank root = Cast &lt;</w:t>
+      </w:r>
+      <w:proofErr w:type="spellStart"/>
+      <w:r>
+        <w:t>UPrimitiveComponent</w:t>
+      </w:r>
+      <w:proofErr w:type="spellEnd"/>
+      <w:r>
+        <w:t>&gt;</w:t>
+      </w:r>
+      <w:proofErr w:type="spellStart"/>
+      <w:r>
+        <w:t>GetOwner</w:t>
+      </w:r>
+      <w:proofErr w:type="spellEnd"/>
+      <w:r>
+        <w:t>()-&gt;</w:t>
+      </w:r>
+      <w:proofErr w:type="spellStart"/>
+      <w:proofErr w:type="gramStart"/>
+      <w:r>
+        <w:t>GetRootComponent</w:t>
+      </w:r>
+      <w:proofErr w:type="spellEnd"/>
+      <w:r>
+        <w:t>(</w:t>
+      </w:r>
+      <w:proofErr w:type="gramEnd"/>
+      <w:r>
+        <w:t>)</w:t>
+      </w:r>
+    </w:p>
+    <w:p>
+      <w:pPr>
+        <w:pStyle w:val="ListParagraph"/>
+        <w:numPr>
+          <w:ilvl w:val="1"/>
+          <w:numId w:val="6"/>
+        </w:numPr>
+      </w:pPr>
+      <w:r>
+        <w:t>Tank-&gt;</w:t>
+      </w:r>
+      <w:proofErr w:type="spellStart"/>
+      <w:proofErr w:type="gramStart"/>
+      <w:r>
+        <w:t>AddForceAtLocation</w:t>
+      </w:r>
+      <w:proofErr w:type="spellEnd"/>
+      <w:r>
+        <w:t>(</w:t>
+      </w:r>
+      <w:proofErr w:type="spellStart"/>
+      <w:proofErr w:type="gramEnd"/>
+      <w:r>
+        <w:t>ForceApplied</w:t>
+      </w:r>
+      <w:proofErr w:type="spellEnd"/>
+      <w:r>
+        <w:t xml:space="preserve">, </w:t>
+      </w:r>
+      <w:proofErr w:type="spellStart"/>
+      <w:r>
+        <w:t>ForceLocation</w:t>
+      </w:r>
+      <w:proofErr w:type="spellEnd"/>
+      <w:r>
+        <w:t>)</w:t>
+      </w:r>
+    </w:p>
+    <w:p>
+      <w:pPr>
+        <w:pStyle w:val="ListParagraph"/>
+        <w:numPr>
+          <w:ilvl w:val="0"/>
+          <w:numId w:val="6"/>
+        </w:numPr>
+      </w:pPr>
+      <w:r>
+        <w:t>Physics Material &amp; Friction:</w:t>
+      </w:r>
       <w:bookmarkStart w:id="0" w:name="_GoBack"/>
       <w:bookmarkEnd w:id="0"/>
     </w:p>
@@ -3742,7 +3958,7 @@
         <w:ind w:left="1440" w:hanging="360"/>
       </w:pPr>
     </w:lvl>
-    <w:lvl w:ilvl="2" w:tplc="0409001B" w:tentative="1">
+    <w:lvl w:ilvl="2" w:tplc="0409001B">
       <w:start w:val="1"/>
       <w:numFmt w:val="lowerRoman"/>
       <w:lvlText w:val="%3."/>

</xml_diff>

<commit_message>
Movement working, but a little slippery.
</commit_message>
<xml_diff>
--- a/TANK GAME Setup Overview.docx
+++ b/TANK GAME Setup Overview.docx
@@ -2717,18 +2717,13 @@
         </w:numPr>
       </w:pPr>
       <w:r>
-        <w:t xml:space="preserve">Create an </w:t>
-      </w:r>
-      <w:proofErr w:type="gramStart"/>
-      <w:r>
-        <w:t>Elevate</w:t>
-      </w:r>
-      <w:r>
-        <w:t>(</w:t>
-      </w:r>
-      <w:proofErr w:type="gramEnd"/>
-      <w:r>
-        <w:t>)</w:t>
+        <w:t>Create an Elevate</w:t>
+      </w:r>
+      <w:r>
+        <w:t xml:space="preserve"> </w:t>
+      </w:r>
+      <w:r>
+        <w:t>()</w:t>
       </w:r>
       <w:r>
         <w:t xml:space="preserve"> in </w:t>
@@ -3423,6 +3418,39 @@
       <w:r>
         <w:t>Physics Material &amp; Friction:</w:t>
       </w:r>
+    </w:p>
+    <w:p>
+      <w:pPr>
+        <w:pStyle w:val="ListParagraph"/>
+        <w:numPr>
+          <w:ilvl w:val="1"/>
+          <w:numId w:val="6"/>
+        </w:numPr>
+      </w:pPr>
+      <w:r>
+        <w:t>Created/applied a Physics Material, override the friction method(min), friction to .2.</w:t>
+      </w:r>
+    </w:p>
+    <w:p>
+      <w:pPr>
+        <w:pStyle w:val="ListParagraph"/>
+        <w:numPr>
+          <w:ilvl w:val="1"/>
+          <w:numId w:val="6"/>
+        </w:numPr>
+      </w:pPr>
+      <w:r>
+        <w:t>Adjusted the force applied on the tank.  You could also change force in grass layer.</w:t>
+      </w:r>
+    </w:p>
+    <w:p>
+      <w:pPr>
+        <w:pStyle w:val="ListParagraph"/>
+        <w:numPr>
+          <w:ilvl w:val="0"/>
+          <w:numId w:val="6"/>
+        </w:numPr>
+      </w:pPr>
       <w:bookmarkStart w:id="0" w:name="_GoBack"/>
       <w:bookmarkEnd w:id="0"/>
     </w:p>

</xml_diff>

<commit_message>
Intend Move Forward() function of Movement Component Started, reports values.
</commit_message>
<xml_diff>
--- a/TANK GAME Setup Overview.docx
+++ b/TANK GAME Setup Overview.docx
@@ -26,12 +26,32 @@
           <w:u w:val="single"/>
         </w:rPr>
       </w:pPr>
-      <w:r>
+    </w:p>
+    <w:p>
+      <w:pPr>
+        <w:jc w:val="center"/>
         <w:rPr>
           <w:b/>
           <w:sz w:val="24"/>
           <w:u w:val="single"/>
         </w:rPr>
+      </w:pPr>
+    </w:p>
+    <w:p>
+      <w:pPr>
+        <w:jc w:val="center"/>
+        <w:rPr>
+          <w:b/>
+          <w:sz w:val="24"/>
+          <w:u w:val="single"/>
+        </w:rPr>
+      </w:pPr>
+      <w:r>
+        <w:rPr>
+          <w:b/>
+          <w:sz w:val="24"/>
+          <w:u w:val="single"/>
+        </w:rPr>
         <w:t>Initial Setup</w:t>
       </w:r>
     </w:p>
@@ -477,26 +497,6 @@
       <w:r>
         <w:t>------------------------------------------------------- (Build/Push) -----------------------------------------------------------</w:t>
       </w:r>
-    </w:p>
-    <w:p>
-      <w:pPr>
-        <w:ind w:left="360"/>
-        <w:jc w:val="center"/>
-        <w:rPr>
-          <w:b/>
-          <w:u w:val="single"/>
-        </w:rPr>
-      </w:pPr>
-    </w:p>
-    <w:p>
-      <w:pPr>
-        <w:ind w:left="360"/>
-        <w:jc w:val="center"/>
-        <w:rPr>
-          <w:b/>
-          <w:u w:val="single"/>
-        </w:rPr>
-      </w:pPr>
     </w:p>
     <w:p>
       <w:pPr>
@@ -2788,12 +2788,14 @@
         <w:jc w:val="center"/>
         <w:rPr>
           <w:b/>
+          <w:sz w:val="24"/>
           <w:u w:val="single"/>
         </w:rPr>
       </w:pPr>
       <w:r>
         <w:rPr>
           <w:b/>
+          <w:sz w:val="24"/>
           <w:u w:val="single"/>
         </w:rPr>
         <w:lastRenderedPageBreak/>
@@ -3100,11 +3102,46 @@
           <w:b/>
         </w:rPr>
       </w:pPr>
-      <w:r>
-        <w:rPr>
-          <w:b/>
+    </w:p>
+    <w:p>
+      <w:pPr>
+        <w:jc w:val="center"/>
+        <w:rPr>
+          <w:b/>
+        </w:rPr>
+      </w:pPr>
+    </w:p>
+    <w:p>
+      <w:pPr>
+        <w:jc w:val="center"/>
+        <w:rPr>
+          <w:b/>
+        </w:rPr>
+      </w:pPr>
+    </w:p>
+    <w:p>
+      <w:pPr>
+        <w:jc w:val="center"/>
+        <w:rPr>
+          <w:b/>
+          <w:u w:val="single"/>
+        </w:rPr>
+      </w:pPr>
+      <w:r>
+        <w:rPr>
+          <w:b/>
+          <w:sz w:val="24"/>
+          <w:u w:val="single"/>
         </w:rPr>
         <w:t>Tracks – Tank Movement</w:t>
+      </w:r>
+      <w:r>
+        <w:rPr>
+          <w:b/>
+          <w:sz w:val="24"/>
+          <w:u w:val="single"/>
+        </w:rPr>
+        <w:t xml:space="preserve"> (Virtual Control)</w:t>
       </w:r>
     </w:p>
     <w:p>
@@ -3444,11 +3481,148 @@
       </w:r>
     </w:p>
     <w:p>
+      <w:r>
+        <w:t>------------------------------------------------------------------------------------------------------------------------------------------</w:t>
+      </w:r>
+    </w:p>
+    <w:p/>
+    <w:p/>
+    <w:p/>
+    <w:p/>
+    <w:p/>
+    <w:p/>
+    <w:p/>
+    <w:p>
+      <w:pPr>
+        <w:jc w:val="center"/>
+        <w:rPr>
+          <w:b/>
+          <w:u w:val="single"/>
+        </w:rPr>
+      </w:pPr>
+      <w:r>
+        <w:rPr>
+          <w:b/>
+          <w:u w:val="single"/>
+        </w:rPr>
+        <w:lastRenderedPageBreak/>
+        <w:t>Tank Movement Component – Fly-by-Wire</w:t>
+      </w:r>
+      <w:r>
+        <w:rPr>
+          <w:b/>
+          <w:u w:val="single"/>
+        </w:rPr>
+        <w:t xml:space="preserve"> (works for AI &amp; Player)</w:t>
+      </w:r>
+    </w:p>
+    <w:p>
       <w:pPr>
         <w:pStyle w:val="ListParagraph"/>
         <w:numPr>
           <w:ilvl w:val="0"/>
-          <w:numId w:val="6"/>
+          <w:numId w:val="7"/>
+        </w:numPr>
+      </w:pPr>
+      <w:r>
+        <w:t xml:space="preserve">Create a new C++ Class based on </w:t>
+      </w:r>
+      <w:proofErr w:type="spellStart"/>
+      <w:r>
+        <w:t>NavMovement</w:t>
+      </w:r>
+      <w:proofErr w:type="spellEnd"/>
+      <w:r>
+        <w:t xml:space="preserve"> Component (min needed for AI navigation)</w:t>
+      </w:r>
+    </w:p>
+    <w:p>
+      <w:pPr>
+        <w:pStyle w:val="ListParagraph"/>
+        <w:numPr>
+          <w:ilvl w:val="0"/>
+          <w:numId w:val="7"/>
+        </w:numPr>
+      </w:pPr>
+      <w:r>
+        <w:t xml:space="preserve">Create </w:t>
+      </w:r>
+      <w:proofErr w:type="spellStart"/>
+      <w:proofErr w:type="gramStart"/>
+      <w:r>
+        <w:t>IntendMoveForward</w:t>
+      </w:r>
+      <w:proofErr w:type="spellEnd"/>
+      <w:r>
+        <w:t>(</w:t>
+      </w:r>
+      <w:proofErr w:type="gramEnd"/>
+      <w:r>
+        <w:t xml:space="preserve">) – declare movement component in tank, </w:t>
+      </w:r>
+      <w:r>
+        <w:t xml:space="preserve">make </w:t>
+      </w:r>
+      <w:proofErr w:type="spellStart"/>
+      <w:r>
+        <w:t>BPReadOnly</w:t>
+      </w:r>
+      <w:proofErr w:type="spellEnd"/>
+    </w:p>
+    <w:p>
+      <w:pPr>
+        <w:pStyle w:val="ListParagraph"/>
+        <w:numPr>
+          <w:ilvl w:val="1"/>
+          <w:numId w:val="7"/>
+        </w:numPr>
+      </w:pPr>
+      <w:r>
+        <w:t xml:space="preserve">Add BP </w:t>
+      </w:r>
+      <w:proofErr w:type="spellStart"/>
+      <w:r>
+        <w:t>Spawnable</w:t>
+      </w:r>
+      <w:proofErr w:type="spellEnd"/>
+      <w:r>
+        <w:t xml:space="preserve"> to </w:t>
+      </w:r>
+      <w:proofErr w:type="spellStart"/>
+      <w:r>
+        <w:t>UCLass</w:t>
+      </w:r>
+      <w:proofErr w:type="spellEnd"/>
+      <w:r>
+        <w:t xml:space="preserve"> header.  Create default sub object in tank constructor</w:t>
+      </w:r>
+    </w:p>
+    <w:p>
+      <w:pPr>
+        <w:pStyle w:val="ListParagraph"/>
+        <w:numPr>
+          <w:ilvl w:val="1"/>
+          <w:numId w:val="7"/>
+        </w:numPr>
+      </w:pPr>
+      <w:r>
+        <w:t xml:space="preserve">Make it so that </w:t>
+      </w:r>
+      <w:proofErr w:type="spellStart"/>
+      <w:r>
+        <w:t>c++</w:t>
+      </w:r>
+      <w:proofErr w:type="spellEnd"/>
+      <w:r>
+        <w:t xml:space="preserve"> auto adds the component, and bind inputs to left joystick, test logs</w:t>
+      </w:r>
+    </w:p>
+    <w:p>
+      <w:pPr>
+        <w:pStyle w:val="ListParagraph"/>
+        <w:numPr>
+          <w:ilvl w:val="0"/>
+          <w:numId w:val="7"/>
         </w:numPr>
       </w:pPr>
       <w:bookmarkStart w:id="0" w:name="_GoBack"/>
@@ -3873,6 +4047,95 @@
     </w:lvl>
   </w:abstractNum>
   <w:abstractNum w:abstractNumId="4" w15:restartNumberingAfterBreak="0">
+    <w:nsid w:val="4BFD699B"/>
+    <w:multiLevelType w:val="hybridMultilevel"/>
+    <w:tmpl w:val="69A08986"/>
+    <w:lvl w:ilvl="0" w:tplc="0409000F">
+      <w:start w:val="1"/>
+      <w:numFmt w:val="decimal"/>
+      <w:lvlText w:val="%1."/>
+      <w:lvlJc w:val="left"/>
+      <w:pPr>
+        <w:ind w:left="720" w:hanging="360"/>
+      </w:pPr>
+      <w:rPr>
+        <w:rFonts w:hint="default"/>
+      </w:rPr>
+    </w:lvl>
+    <w:lvl w:ilvl="1" w:tplc="04090019">
+      <w:start w:val="1"/>
+      <w:numFmt w:val="lowerLetter"/>
+      <w:lvlText w:val="%2."/>
+      <w:lvlJc w:val="left"/>
+      <w:pPr>
+        <w:ind w:left="1440" w:hanging="360"/>
+      </w:pPr>
+    </w:lvl>
+    <w:lvl w:ilvl="2" w:tplc="0409001B">
+      <w:start w:val="1"/>
+      <w:numFmt w:val="lowerRoman"/>
+      <w:lvlText w:val="%3."/>
+      <w:lvlJc w:val="right"/>
+      <w:pPr>
+        <w:ind w:left="2160" w:hanging="180"/>
+      </w:pPr>
+    </w:lvl>
+    <w:lvl w:ilvl="3" w:tplc="0409000F" w:tentative="1">
+      <w:start w:val="1"/>
+      <w:numFmt w:val="decimal"/>
+      <w:lvlText w:val="%4."/>
+      <w:lvlJc w:val="left"/>
+      <w:pPr>
+        <w:ind w:left="2880" w:hanging="360"/>
+      </w:pPr>
+    </w:lvl>
+    <w:lvl w:ilvl="4" w:tplc="04090019" w:tentative="1">
+      <w:start w:val="1"/>
+      <w:numFmt w:val="lowerLetter"/>
+      <w:lvlText w:val="%5."/>
+      <w:lvlJc w:val="left"/>
+      <w:pPr>
+        <w:ind w:left="3600" w:hanging="360"/>
+      </w:pPr>
+    </w:lvl>
+    <w:lvl w:ilvl="5" w:tplc="0409001B" w:tentative="1">
+      <w:start w:val="1"/>
+      <w:numFmt w:val="lowerRoman"/>
+      <w:lvlText w:val="%6."/>
+      <w:lvlJc w:val="right"/>
+      <w:pPr>
+        <w:ind w:left="4320" w:hanging="180"/>
+      </w:pPr>
+    </w:lvl>
+    <w:lvl w:ilvl="6" w:tplc="0409000F" w:tentative="1">
+      <w:start w:val="1"/>
+      <w:numFmt w:val="decimal"/>
+      <w:lvlText w:val="%7."/>
+      <w:lvlJc w:val="left"/>
+      <w:pPr>
+        <w:ind w:left="5040" w:hanging="360"/>
+      </w:pPr>
+    </w:lvl>
+    <w:lvl w:ilvl="7" w:tplc="04090019" w:tentative="1">
+      <w:start w:val="1"/>
+      <w:numFmt w:val="lowerLetter"/>
+      <w:lvlText w:val="%8."/>
+      <w:lvlJc w:val="left"/>
+      <w:pPr>
+        <w:ind w:left="5760" w:hanging="360"/>
+      </w:pPr>
+    </w:lvl>
+    <w:lvl w:ilvl="8" w:tplc="0409001B" w:tentative="1">
+      <w:start w:val="1"/>
+      <w:numFmt w:val="lowerRoman"/>
+      <w:lvlText w:val="%9."/>
+      <w:lvlJc w:val="right"/>
+      <w:pPr>
+        <w:ind w:left="6480" w:hanging="180"/>
+      </w:pPr>
+    </w:lvl>
+  </w:abstractNum>
+  <w:abstractNum w:abstractNumId="5" w15:restartNumberingAfterBreak="0">
     <w:nsid w:val="675877FD"/>
     <w:multiLevelType w:val="hybridMultilevel"/>
     <w:tmpl w:val="3912BBB4"/>
@@ -3961,7 +4224,7 @@
       </w:pPr>
     </w:lvl>
   </w:abstractNum>
-  <w:abstractNum w:abstractNumId="5" w15:restartNumberingAfterBreak="0">
+  <w:abstractNum w:abstractNumId="6" w15:restartNumberingAfterBreak="0">
     <w:nsid w:val="7C54694B"/>
     <w:multiLevelType w:val="hybridMultilevel"/>
     <w:tmpl w:val="6244669A"/>
@@ -4063,10 +4326,13 @@
     <w:abstractNumId w:val="1"/>
   </w:num>
   <w:num w:numId="5">
-    <w:abstractNumId w:val="4"/>
+    <w:abstractNumId w:val="5"/>
   </w:num>
   <w:num w:numId="6">
-    <w:abstractNumId w:val="5"/>
+    <w:abstractNumId w:val="6"/>
+  </w:num>
+  <w:num w:numId="7">
+    <w:abstractNumId w:val="4"/>
   </w:num>
 </w:numbering>
 </file>

</xml_diff>

<commit_message>
Got Fly by Wire controls working in movement component.
</commit_message>
<xml_diff>
--- a/TANK GAME Setup Overview.docx
+++ b/TANK GAME Setup Overview.docx
@@ -501,7 +501,6 @@
     <w:p>
       <w:pPr>
         <w:ind w:left="360"/>
-        <w:jc w:val="center"/>
         <w:rPr>
           <w:b/>
           <w:u w:val="single"/>
@@ -3615,6 +3614,90 @@
       <w:proofErr w:type="spellEnd"/>
       <w:r>
         <w:t xml:space="preserve"> auto adds the component, and bind inputs to left joystick, test logs</w:t>
+      </w:r>
+    </w:p>
+    <w:p>
+      <w:pPr>
+        <w:pStyle w:val="ListParagraph"/>
+        <w:numPr>
+          <w:ilvl w:val="0"/>
+          <w:numId w:val="7"/>
+        </w:numPr>
+      </w:pPr>
+      <w:r>
+        <w:t xml:space="preserve">Get Movement by Gamepad </w:t>
+      </w:r>
+      <w:proofErr w:type="spellStart"/>
+      <w:r>
+        <w:t>Thumbstick</w:t>
+      </w:r>
+      <w:proofErr w:type="spellEnd"/>
+      <w:r>
+        <w:t xml:space="preserve"> working:</w:t>
+      </w:r>
+    </w:p>
+    <w:p>
+      <w:pPr>
+        <w:pStyle w:val="ListParagraph"/>
+        <w:numPr>
+          <w:ilvl w:val="1"/>
+          <w:numId w:val="7"/>
+        </w:numPr>
+      </w:pPr>
+      <w:r>
+        <w:t>Declare two track pointers in Tank Movement class</w:t>
+      </w:r>
+    </w:p>
+    <w:p>
+      <w:pPr>
+        <w:pStyle w:val="ListParagraph"/>
+        <w:numPr>
+          <w:ilvl w:val="1"/>
+          <w:numId w:val="7"/>
+        </w:numPr>
+      </w:pPr>
+      <w:r>
+        <w:t xml:space="preserve">Create a </w:t>
+      </w:r>
+      <w:proofErr w:type="gramStart"/>
+      <w:r>
+        <w:t>Initialize(</w:t>
+      </w:r>
+      <w:proofErr w:type="gramEnd"/>
+      <w:r>
+        <w:t>) function that passes in those pointers and sets them in Blueprint</w:t>
+      </w:r>
+    </w:p>
+    <w:p>
+      <w:pPr>
+        <w:pStyle w:val="ListParagraph"/>
+        <w:numPr>
+          <w:ilvl w:val="1"/>
+          <w:numId w:val="7"/>
+        </w:numPr>
+      </w:pPr>
+      <w:r>
+        <w:t>Call Initialize in tank BP on begin play</w:t>
+      </w:r>
+    </w:p>
+    <w:p>
+      <w:pPr>
+        <w:pStyle w:val="ListParagraph"/>
+        <w:numPr>
+          <w:ilvl w:val="1"/>
+          <w:numId w:val="7"/>
+        </w:numPr>
+      </w:pPr>
+      <w:r>
+        <w:t xml:space="preserve">Finish </w:t>
+      </w:r>
+      <w:proofErr w:type="spellStart"/>
+      <w:r>
+        <w:t>intendforward</w:t>
+      </w:r>
+      <w:proofErr w:type="spellEnd"/>
+      <w:r>
+        <w:t xml:space="preserve"> movement by using tracks to call throttle functions passing in float</w:t>
       </w:r>
     </w:p>
     <w:p>

</xml_diff>

<commit_message>
Finished Fly by wire controls with left and right movement with thumbstick
</commit_message>
<xml_diff>
--- a/TANK GAME Setup Overview.docx
+++ b/TANK GAME Setup Overview.docx
@@ -3679,6 +3679,9 @@
       <w:r>
         <w:t>Call Initialize in tank BP on begin play</w:t>
       </w:r>
+      <w:r>
+        <w:t>.</w:t>
+      </w:r>
     </w:p>
     <w:p>
       <w:pPr>
@@ -3692,12 +3695,23 @@
         <w:t xml:space="preserve">Finish </w:t>
       </w:r>
       <w:proofErr w:type="spellStart"/>
-      <w:r>
-        <w:t>intendforward</w:t>
-      </w:r>
-      <w:proofErr w:type="spellEnd"/>
-      <w:r>
-        <w:t xml:space="preserve"> movement by using tracks to call throttle functions passing in float</w:t>
+      <w:proofErr w:type="gramStart"/>
+      <w:r>
+        <w:t>IntendMoveForward</w:t>
+      </w:r>
+      <w:proofErr w:type="spellEnd"/>
+      <w:r>
+        <w:t>(</w:t>
+      </w:r>
+      <w:proofErr w:type="gramEnd"/>
+      <w:r>
+        <w:t>)</w:t>
+      </w:r>
+      <w:r>
+        <w:t xml:space="preserve"> movement by using tra</w:t>
+      </w:r>
+      <w:r>
+        <w:t>cks to call throttle functions.</w:t>
       </w:r>
     </w:p>
     <w:p>
@@ -3708,9 +3722,98 @@
           <w:numId w:val="7"/>
         </w:numPr>
       </w:pPr>
+      <w:r>
+        <w:t xml:space="preserve">Do the same thing but for Turn </w:t>
+      </w:r>
+      <w:proofErr w:type="gramStart"/>
+      <w:r>
+        <w:t>Right.</w:t>
+      </w:r>
+      <w:proofErr w:type="gramEnd"/>
+      <w:r>
+        <w:t xml:space="preserve">  You need a negative throw passed in for one of the tracks</w:t>
+      </w:r>
+    </w:p>
+    <w:p>
+      <w:pPr>
+        <w:pStyle w:val="ListParagraph"/>
+        <w:numPr>
+          <w:ilvl w:val="1"/>
+          <w:numId w:val="7"/>
+        </w:numPr>
+      </w:pPr>
+      <w:r>
+        <w:t>Set up another bind input</w:t>
+      </w:r>
+    </w:p>
+    <w:p>
+      <w:pPr>
+        <w:pStyle w:val="ListParagraph"/>
+        <w:numPr>
+          <w:ilvl w:val="1"/>
+          <w:numId w:val="7"/>
+        </w:numPr>
+        <w:pBdr>
+          <w:bottom w:val="single" w:sz="6" w:space="1" w:color="auto"/>
+        </w:pBdr>
+      </w:pPr>
+      <w:r>
+        <w:t xml:space="preserve">Call the bind event and call the new </w:t>
+      </w:r>
+      <w:proofErr w:type="spellStart"/>
+      <w:proofErr w:type="gramStart"/>
+      <w:r>
+        <w:t>IntendMoveRight</w:t>
+      </w:r>
+      <w:proofErr w:type="spellEnd"/>
+      <w:r>
+        <w:t>(</w:t>
+      </w:r>
+      <w:proofErr w:type="gramEnd"/>
+      <w:r>
+        <w:t>) function.</w:t>
+      </w:r>
+    </w:p>
+    <w:p>
+      <w:pPr>
+        <w:jc w:val="center"/>
+        <w:rPr>
+          <w:b/>
+        </w:rPr>
+      </w:pPr>
+      <w:r>
+        <w:rPr>
+          <w:b/>
+        </w:rPr>
+        <w:t>Artificial Intelligence (</w:t>
+      </w:r>
+      <w:proofErr w:type="spellStart"/>
+      <w:r>
+        <w:rPr>
+          <w:b/>
+        </w:rPr>
+        <w:t>Nav</w:t>
+      </w:r>
+      <w:proofErr w:type="spellEnd"/>
+      <w:r>
+        <w:rPr>
+          <w:b/>
+        </w:rPr>
+        <w:t xml:space="preserve"> Mesh)</w:t>
+      </w:r>
+    </w:p>
+    <w:p>
+      <w:pPr>
+        <w:pStyle w:val="ListParagraph"/>
+        <w:numPr>
+          <w:ilvl w:val="0"/>
+          <w:numId w:val="8"/>
+        </w:numPr>
+      </w:pPr>
       <w:bookmarkStart w:id="0" w:name="_GoBack"/>
       <w:bookmarkEnd w:id="0"/>
     </w:p>
+    <w:p/>
     <w:p/>
     <w:sectPr>
       <w:pgSz w:w="12240" w:h="15840"/>
@@ -3838,6 +3941,95 @@
     </w:lvl>
   </w:abstractNum>
   <w:abstractNum w:abstractNumId="1" w15:restartNumberingAfterBreak="0">
+    <w:nsid w:val="21493716"/>
+    <w:multiLevelType w:val="hybridMultilevel"/>
+    <w:tmpl w:val="27369126"/>
+    <w:lvl w:ilvl="0" w:tplc="0409000F">
+      <w:start w:val="1"/>
+      <w:numFmt w:val="decimal"/>
+      <w:lvlText w:val="%1."/>
+      <w:lvlJc w:val="left"/>
+      <w:pPr>
+        <w:ind w:left="720" w:hanging="360"/>
+      </w:pPr>
+      <w:rPr>
+        <w:rFonts w:hint="default"/>
+      </w:rPr>
+    </w:lvl>
+    <w:lvl w:ilvl="1" w:tplc="04090019" w:tentative="1">
+      <w:start w:val="1"/>
+      <w:numFmt w:val="lowerLetter"/>
+      <w:lvlText w:val="%2."/>
+      <w:lvlJc w:val="left"/>
+      <w:pPr>
+        <w:ind w:left="1440" w:hanging="360"/>
+      </w:pPr>
+    </w:lvl>
+    <w:lvl w:ilvl="2" w:tplc="0409001B" w:tentative="1">
+      <w:start w:val="1"/>
+      <w:numFmt w:val="lowerRoman"/>
+      <w:lvlText w:val="%3."/>
+      <w:lvlJc w:val="right"/>
+      <w:pPr>
+        <w:ind w:left="2160" w:hanging="180"/>
+      </w:pPr>
+    </w:lvl>
+    <w:lvl w:ilvl="3" w:tplc="0409000F" w:tentative="1">
+      <w:start w:val="1"/>
+      <w:numFmt w:val="decimal"/>
+      <w:lvlText w:val="%4."/>
+      <w:lvlJc w:val="left"/>
+      <w:pPr>
+        <w:ind w:left="2880" w:hanging="360"/>
+      </w:pPr>
+    </w:lvl>
+    <w:lvl w:ilvl="4" w:tplc="04090019" w:tentative="1">
+      <w:start w:val="1"/>
+      <w:numFmt w:val="lowerLetter"/>
+      <w:lvlText w:val="%5."/>
+      <w:lvlJc w:val="left"/>
+      <w:pPr>
+        <w:ind w:left="3600" w:hanging="360"/>
+      </w:pPr>
+    </w:lvl>
+    <w:lvl w:ilvl="5" w:tplc="0409001B" w:tentative="1">
+      <w:start w:val="1"/>
+      <w:numFmt w:val="lowerRoman"/>
+      <w:lvlText w:val="%6."/>
+      <w:lvlJc w:val="right"/>
+      <w:pPr>
+        <w:ind w:left="4320" w:hanging="180"/>
+      </w:pPr>
+    </w:lvl>
+    <w:lvl w:ilvl="6" w:tplc="0409000F" w:tentative="1">
+      <w:start w:val="1"/>
+      <w:numFmt w:val="decimal"/>
+      <w:lvlText w:val="%7."/>
+      <w:lvlJc w:val="left"/>
+      <w:pPr>
+        <w:ind w:left="5040" w:hanging="360"/>
+      </w:pPr>
+    </w:lvl>
+    <w:lvl w:ilvl="7" w:tplc="04090019" w:tentative="1">
+      <w:start w:val="1"/>
+      <w:numFmt w:val="lowerLetter"/>
+      <w:lvlText w:val="%8."/>
+      <w:lvlJc w:val="left"/>
+      <w:pPr>
+        <w:ind w:left="5760" w:hanging="360"/>
+      </w:pPr>
+    </w:lvl>
+    <w:lvl w:ilvl="8" w:tplc="0409001B" w:tentative="1">
+      <w:start w:val="1"/>
+      <w:numFmt w:val="lowerRoman"/>
+      <w:lvlText w:val="%9."/>
+      <w:lvlJc w:val="right"/>
+      <w:pPr>
+        <w:ind w:left="6480" w:hanging="180"/>
+      </w:pPr>
+    </w:lvl>
+  </w:abstractNum>
+  <w:abstractNum w:abstractNumId="2" w15:restartNumberingAfterBreak="0">
     <w:nsid w:val="3B057013"/>
     <w:multiLevelType w:val="hybridMultilevel"/>
     <w:tmpl w:val="1C0E8750"/>
@@ -3950,7 +4142,7 @@
       </w:rPr>
     </w:lvl>
   </w:abstractNum>
-  <w:abstractNum w:abstractNumId="2" w15:restartNumberingAfterBreak="0">
+  <w:abstractNum w:abstractNumId="3" w15:restartNumberingAfterBreak="0">
     <w:nsid w:val="4A7813D7"/>
     <w:multiLevelType w:val="hybridMultilevel"/>
     <w:tmpl w:val="4B7E775E"/>
@@ -4040,7 +4232,7 @@
       </w:pPr>
     </w:lvl>
   </w:abstractNum>
-  <w:abstractNum w:abstractNumId="3" w15:restartNumberingAfterBreak="0">
+  <w:abstractNum w:abstractNumId="4" w15:restartNumberingAfterBreak="0">
     <w:nsid w:val="4B58245A"/>
     <w:multiLevelType w:val="hybridMultilevel"/>
     <w:tmpl w:val="ABA67110"/>
@@ -4129,7 +4321,7 @@
       </w:pPr>
     </w:lvl>
   </w:abstractNum>
-  <w:abstractNum w:abstractNumId="4" w15:restartNumberingAfterBreak="0">
+  <w:abstractNum w:abstractNumId="5" w15:restartNumberingAfterBreak="0">
     <w:nsid w:val="4BFD699B"/>
     <w:multiLevelType w:val="hybridMultilevel"/>
     <w:tmpl w:val="69A08986"/>
@@ -4218,7 +4410,7 @@
       </w:pPr>
     </w:lvl>
   </w:abstractNum>
-  <w:abstractNum w:abstractNumId="5" w15:restartNumberingAfterBreak="0">
+  <w:abstractNum w:abstractNumId="6" w15:restartNumberingAfterBreak="0">
     <w:nsid w:val="675877FD"/>
     <w:multiLevelType w:val="hybridMultilevel"/>
     <w:tmpl w:val="3912BBB4"/>
@@ -4307,7 +4499,7 @@
       </w:pPr>
     </w:lvl>
   </w:abstractNum>
-  <w:abstractNum w:abstractNumId="6" w15:restartNumberingAfterBreak="0">
+  <w:abstractNum w:abstractNumId="7" w15:restartNumberingAfterBreak="0">
     <w:nsid w:val="7C54694B"/>
     <w:multiLevelType w:val="hybridMultilevel"/>
     <w:tmpl w:val="6244669A"/>
@@ -4397,25 +4589,28 @@
     </w:lvl>
   </w:abstractNum>
   <w:num w:numId="1">
-    <w:abstractNumId w:val="2"/>
+    <w:abstractNumId w:val="3"/>
   </w:num>
   <w:num w:numId="2">
     <w:abstractNumId w:val="0"/>
   </w:num>
   <w:num w:numId="3">
-    <w:abstractNumId w:val="3"/>
+    <w:abstractNumId w:val="4"/>
   </w:num>
   <w:num w:numId="4">
-    <w:abstractNumId w:val="1"/>
+    <w:abstractNumId w:val="2"/>
   </w:num>
   <w:num w:numId="5">
+    <w:abstractNumId w:val="6"/>
+  </w:num>
+  <w:num w:numId="6">
+    <w:abstractNumId w:val="7"/>
+  </w:num>
+  <w:num w:numId="7">
     <w:abstractNumId w:val="5"/>
   </w:num>
-  <w:num w:numId="6">
-    <w:abstractNumId w:val="6"/>
-  </w:num>
-  <w:num w:numId="7">
-    <w:abstractNumId w:val="4"/>
+  <w:num w:numId="8">
+    <w:abstractNumId w:val="1"/>
   </w:num>
 </w:numbering>
 </file>

</xml_diff>

<commit_message>
added AI Nav Mesh, added MoveActor() in AI_Controller, and added a RequestMove override function in movement component
</commit_message>
<xml_diff>
--- a/TANK GAME Setup Overview.docx
+++ b/TANK GAME Setup Overview.docx
@@ -3810,6 +3810,92 @@
           <w:numId w:val="8"/>
         </w:numPr>
       </w:pPr>
+      <w:r>
+        <w:t xml:space="preserve">Place </w:t>
+      </w:r>
+      <w:proofErr w:type="spellStart"/>
+      <w:r>
+        <w:t>Nav</w:t>
+      </w:r>
+      <w:proofErr w:type="spellEnd"/>
+      <w:r>
+        <w:t xml:space="preserve"> Mesh Bounds Volume into the landscape (200x200) to start.  Make Z short.</w:t>
+      </w:r>
+    </w:p>
+    <w:p>
+      <w:pPr>
+        <w:pStyle w:val="ListParagraph"/>
+        <w:numPr>
+          <w:ilvl w:val="0"/>
+          <w:numId w:val="8"/>
+        </w:numPr>
+      </w:pPr>
+      <w:r>
+        <w:t xml:space="preserve">Create </w:t>
+      </w:r>
+      <w:proofErr w:type="spellStart"/>
+      <w:proofErr w:type="gramStart"/>
+      <w:r>
+        <w:t>a</w:t>
+      </w:r>
+      <w:proofErr w:type="spellEnd"/>
+      <w:proofErr w:type="gramEnd"/>
+      <w:r>
+        <w:t xml:space="preserve"> Acceptance Radius Float member variable in tank, </w:t>
+      </w:r>
+      <w:proofErr w:type="spellStart"/>
+      <w:r>
+        <w:t>Uproperty</w:t>
+      </w:r>
+      <w:proofErr w:type="spellEnd"/>
+    </w:p>
+    <w:p>
+      <w:pPr>
+        <w:pStyle w:val="ListParagraph"/>
+        <w:numPr>
+          <w:ilvl w:val="0"/>
+          <w:numId w:val="8"/>
+        </w:numPr>
+      </w:pPr>
+      <w:r>
+        <w:t xml:space="preserve">Call </w:t>
+      </w:r>
+      <w:proofErr w:type="spellStart"/>
+      <w:r>
+        <w:t>MoveActor</w:t>
+      </w:r>
+      <w:proofErr w:type="spellEnd"/>
+      <w:r>
+        <w:t xml:space="preserve"> on AI Controller, pass in </w:t>
+      </w:r>
+      <w:proofErr w:type="spellStart"/>
+      <w:r>
+        <w:t>AcceptanceRadius</w:t>
+      </w:r>
+      <w:proofErr w:type="spellEnd"/>
+      <w:r>
+        <w:t xml:space="preserve">, and </w:t>
+      </w:r>
+      <w:proofErr w:type="spellStart"/>
+      <w:r>
+        <w:t>Playertank</w:t>
+      </w:r>
+      <w:proofErr w:type="spellEnd"/>
+      <w:r>
+        <w:t xml:space="preserve"> in Tick</w:t>
+      </w:r>
+    </w:p>
+    <w:p>
+      <w:pPr>
+        <w:pStyle w:val="ListParagraph"/>
+        <w:numPr>
+          <w:ilvl w:val="0"/>
+          <w:numId w:val="8"/>
+        </w:numPr>
+      </w:pPr>
+      <w:r>
+        <w:t>Create a method in Movement Component, RequestDirectMove()</w:t>
+      </w:r>
       <w:bookmarkStart w:id="0" w:name="_GoBack"/>
       <w:bookmarkEnd w:id="0"/>
     </w:p>

</xml_diff>

<commit_message>
AI Controller - Dot product used to find the optimal vector to move to at the optimal speed.  Pass into Intend Move Forward.
</commit_message>
<xml_diff>
--- a/TANK GAME Setup Overview.docx
+++ b/TANK GAME Setup Overview.docx
@@ -3781,6 +3781,14 @@
           <w:b/>
         </w:rPr>
       </w:pPr>
+    </w:p>
+    <w:p>
+      <w:pPr>
+        <w:jc w:val="center"/>
+        <w:rPr>
+          <w:b/>
+        </w:rPr>
+      </w:pPr>
       <w:r>
         <w:rPr>
           <w:b/>
@@ -3894,8 +3902,75 @@
         </w:numPr>
       </w:pPr>
       <w:r>
-        <w:t>Create a method in Movement Component, RequestDirectMove()</w:t>
-      </w:r>
+        <w:t xml:space="preserve">Create a method in Movement Component, </w:t>
+      </w:r>
+      <w:proofErr w:type="gramStart"/>
+      <w:r>
+        <w:t>RequestDirectMove(</w:t>
+      </w:r>
+      <w:proofErr w:type="gramEnd"/>
+      <w:r>
+        <w:t>)</w:t>
+      </w:r>
+    </w:p>
+    <w:p>
+      <w:pPr>
+        <w:pStyle w:val="ListParagraph"/>
+        <w:numPr>
+          <w:ilvl w:val="0"/>
+          <w:numId w:val="8"/>
+        </w:numPr>
+      </w:pPr>
+      <w:r>
+        <w:t>Create Normal Unit Vectors of the Velocity passed in and the Tank Forward Vector</w:t>
+      </w:r>
+    </w:p>
+    <w:p>
+      <w:pPr>
+        <w:pStyle w:val="ListParagraph"/>
+        <w:numPr>
+          <w:ilvl w:val="0"/>
+          <w:numId w:val="8"/>
+        </w:numPr>
+      </w:pPr>
+      <w:r>
+        <w:t xml:space="preserve">Use the </w:t>
+      </w:r>
+      <w:proofErr w:type="spellStart"/>
+      <w:proofErr w:type="gramStart"/>
+      <w:r>
+        <w:t>FVector</w:t>
+      </w:r>
+      <w:proofErr w:type="spellEnd"/>
+      <w:r>
+        <w:t>::</w:t>
+      </w:r>
+      <w:proofErr w:type="spellStart"/>
+      <w:proofErr w:type="gramEnd"/>
+      <w:r>
+        <w:t>DotProduct</w:t>
+      </w:r>
+      <w:proofErr w:type="spellEnd"/>
+      <w:r>
+        <w:t xml:space="preserve"> to multiply these two vectors to find angle between the two unit vectors.  This results allows the AI to move full speed if facing the same direction as intended direction, and 0 speed if at a </w:t>
+      </w:r>
+      <w:proofErr w:type="gramStart"/>
+      <w:r>
+        <w:t>90 degree</w:t>
+      </w:r>
+      <w:proofErr w:type="gramEnd"/>
+      <w:r>
+        <w:t xml:space="preserve"> angle from the player tank</w:t>
+      </w:r>
+    </w:p>
+    <w:p>
+      <w:pPr>
+        <w:pStyle w:val="ListParagraph"/>
+        <w:numPr>
+          <w:ilvl w:val="0"/>
+          <w:numId w:val="8"/>
+        </w:numPr>
+      </w:pPr>
       <w:bookmarkStart w:id="0" w:name="_GoBack"/>
       <w:bookmarkEnd w:id="0"/>
     </w:p>

</xml_diff>

<commit_message>
Used the Cross product in RequestDrive function to get the optimal rotation speed for the AI tanks to turn towards the player.
</commit_message>
<xml_diff>
--- a/TANK GAME Setup Overview.docx
+++ b/TANK GAME Setup Overview.docx
@@ -3939,15 +3939,24 @@
       <w:proofErr w:type="spellStart"/>
       <w:proofErr w:type="gramStart"/>
       <w:r>
+        <w:rPr>
+          <w:b/>
+        </w:rPr>
         <w:t>FVector</w:t>
       </w:r>
       <w:proofErr w:type="spellEnd"/>
       <w:r>
+        <w:rPr>
+          <w:b/>
+        </w:rPr>
         <w:t>::</w:t>
       </w:r>
       <w:proofErr w:type="spellStart"/>
       <w:proofErr w:type="gramEnd"/>
       <w:r>
+        <w:rPr>
+          <w:b/>
+        </w:rPr>
         <w:t>DotProduct</w:t>
       </w:r>
       <w:proofErr w:type="spellEnd"/>
@@ -3971,8 +3980,147 @@
           <w:numId w:val="8"/>
         </w:numPr>
       </w:pPr>
+      <w:r>
+        <w:t xml:space="preserve">Use the </w:t>
+      </w:r>
+      <w:proofErr w:type="spellStart"/>
+      <w:proofErr w:type="gramStart"/>
+      <w:r>
+        <w:rPr>
+          <w:b/>
+        </w:rPr>
+        <w:t>FVector</w:t>
+      </w:r>
+      <w:proofErr w:type="spellEnd"/>
+      <w:r>
+        <w:rPr>
+          <w:b/>
+        </w:rPr>
+        <w:t>::</w:t>
+      </w:r>
+      <w:proofErr w:type="gramEnd"/>
+      <w:r>
+        <w:rPr>
+          <w:b/>
+        </w:rPr>
+        <w:t xml:space="preserve"> </w:t>
+      </w:r>
+      <w:proofErr w:type="spellStart"/>
+      <w:r>
+        <w:rPr>
+          <w:b/>
+        </w:rPr>
+        <w:t>CrossProduct</w:t>
+      </w:r>
+      <w:proofErr w:type="spellEnd"/>
+      <w:r>
+        <w:t xml:space="preserve"> of </w:t>
+      </w:r>
+      <w:proofErr w:type="spellStart"/>
+      <w:r>
+        <w:t>VelocityRequestDirection</w:t>
+      </w:r>
+      <w:proofErr w:type="spellEnd"/>
+      <w:r>
+        <w:t xml:space="preserve"> &amp; </w:t>
+      </w:r>
+      <w:proofErr w:type="spellStart"/>
+      <w:r>
+        <w:t>ForwardVectorDirection</w:t>
+      </w:r>
+      <w:proofErr w:type="spellEnd"/>
+      <w:r>
+        <w:t xml:space="preserve"> vectors</w:t>
+      </w:r>
+    </w:p>
+    <w:p>
+      <w:pPr>
+        <w:pStyle w:val="ListParagraph"/>
+        <w:numPr>
+          <w:ilvl w:val="1"/>
+          <w:numId w:val="8"/>
+        </w:numPr>
+      </w:pPr>
+      <w:r>
+        <w:t xml:space="preserve">Store the result of the </w:t>
+      </w:r>
+      <w:proofErr w:type="spellStart"/>
+      <w:r>
+        <w:t>CrossProduct</w:t>
+      </w:r>
+      <w:proofErr w:type="spellEnd"/>
+      <w:r>
+        <w:t xml:space="preserve"> in a newly declared Vector.</w:t>
+      </w:r>
+    </w:p>
+    <w:p>
+      <w:pPr>
+        <w:pStyle w:val="ListParagraph"/>
+        <w:numPr>
+          <w:ilvl w:val="1"/>
+          <w:numId w:val="8"/>
+        </w:numPr>
+      </w:pPr>
+      <w:r>
+        <w:t xml:space="preserve">Declare a float and store </w:t>
+      </w:r>
+      <w:proofErr w:type="gramStart"/>
+      <w:r>
+        <w:t>the .Z</w:t>
+      </w:r>
+      <w:proofErr w:type="gramEnd"/>
+      <w:r>
+        <w:t xml:space="preserve"> value of the new </w:t>
+      </w:r>
+      <w:proofErr w:type="spellStart"/>
+      <w:r>
+        <w:t>CrossProduct</w:t>
+      </w:r>
+      <w:proofErr w:type="spellEnd"/>
+      <w:r>
+        <w:t xml:space="preserve"> Vector in it.</w:t>
+      </w:r>
+    </w:p>
+    <w:p>
+      <w:pPr>
+        <w:pStyle w:val="ListParagraph"/>
+        <w:numPr>
+          <w:ilvl w:val="1"/>
+          <w:numId w:val="8"/>
+        </w:numPr>
+      </w:pPr>
+      <w:r>
+        <w:t xml:space="preserve">Pass this float into </w:t>
+      </w:r>
+      <w:proofErr w:type="spellStart"/>
+      <w:proofErr w:type="gramStart"/>
+      <w:r>
+        <w:t>IntendMoveRight</w:t>
+      </w:r>
+      <w:proofErr w:type="spellEnd"/>
+      <w:r>
+        <w:t>(</w:t>
+      </w:r>
+      <w:proofErr w:type="gramEnd"/>
+      <w:r>
+        <w:t>) function call.</w:t>
+      </w:r>
+    </w:p>
+    <w:p>
+      <w:pPr>
+        <w:pStyle w:val="ListParagraph"/>
+        <w:numPr>
+          <w:ilvl w:val="0"/>
+          <w:numId w:val="8"/>
+        </w:numPr>
+      </w:pPr>
       <w:bookmarkStart w:id="0" w:name="_GoBack"/>
       <w:bookmarkEnd w:id="0"/>
+    </w:p>
+    <w:p>
+      <w:pPr>
+        <w:pStyle w:val="ListParagraph"/>
+      </w:pPr>
     </w:p>
     <w:p/>
     <w:p/>
@@ -4117,7 +4265,7 @@
         <w:rFonts w:hint="default"/>
       </w:rPr>
     </w:lvl>
-    <w:lvl w:ilvl="1" w:tplc="04090019" w:tentative="1">
+    <w:lvl w:ilvl="1" w:tplc="04090019">
       <w:start w:val="1"/>
       <w:numFmt w:val="lowerLetter"/>
       <w:lvlText w:val="%2."/>

</xml_diff>

<commit_message>
Minor modification, but added my Screenshots notes section from the slides.
</commit_message>
<xml_diff>
--- a/TANK GAME Setup Overview.docx
+++ b/TANK GAME Setup Overview.docx
@@ -4018,7 +4018,7 @@
       </w:r>
       <w:proofErr w:type="spellStart"/>
       <w:r>
-        <w:t>VelocityRequestDirection</w:t>
+        <w:t>VelocityNormal</w:t>
       </w:r>
       <w:proofErr w:type="spellEnd"/>
       <w:r>
@@ -4026,9 +4026,15 @@
       </w:r>
       <w:proofErr w:type="spellStart"/>
       <w:r>
-        <w:t>ForwardVectorDirection</w:t>
-      </w:r>
-      <w:proofErr w:type="spellEnd"/>
+        <w:t>Forward</w:t>
+      </w:r>
+      <w:r>
+        <w:t>Normal</w:t>
+      </w:r>
+      <w:proofErr w:type="spellEnd"/>
+      <w:r>
+        <w:t xml:space="preserve"> unit</w:t>
+      </w:r>
       <w:r>
         <w:t xml:space="preserve"> vectors</w:t>
       </w:r>
@@ -4042,15 +4048,7 @@
         </w:numPr>
       </w:pPr>
       <w:r>
-        <w:t xml:space="preserve">Store the result of the </w:t>
-      </w:r>
-      <w:proofErr w:type="spellStart"/>
-      <w:r>
-        <w:t>CrossProduct</w:t>
-      </w:r>
-      <w:proofErr w:type="spellEnd"/>
-      <w:r>
-        <w:t xml:space="preserve"> in a newly declared Vector.</w:t>
+        <w:t>(This is inside Request Direct Move of the movement component)</w:t>
       </w:r>
     </w:p>
     <w:p>
@@ -4062,15 +4060,7 @@
         </w:numPr>
       </w:pPr>
       <w:r>
-        <w:t xml:space="preserve">Declare a float and store </w:t>
-      </w:r>
-      <w:proofErr w:type="gramStart"/>
-      <w:r>
-        <w:t>the .Z</w:t>
-      </w:r>
-      <w:proofErr w:type="gramEnd"/>
-      <w:r>
-        <w:t xml:space="preserve"> value of the new </w:t>
+        <w:t xml:space="preserve">Store the result of the </w:t>
       </w:r>
       <w:proofErr w:type="spellStart"/>
       <w:r>
@@ -4078,7 +4068,7 @@
       </w:r>
       <w:proofErr w:type="spellEnd"/>
       <w:r>
-        <w:t xml:space="preserve"> Vector in it.</w:t>
+        <w:t xml:space="preserve"> in a newly declared Vector.</w:t>
       </w:r>
     </w:p>
     <w:p>
@@ -4090,6 +4080,42 @@
         </w:numPr>
       </w:pPr>
       <w:r>
+        <w:t xml:space="preserve">Declare a float and store </w:t>
+      </w:r>
+      <w:proofErr w:type="gramStart"/>
+      <w:r>
+        <w:t>the .Z</w:t>
+      </w:r>
+      <w:proofErr w:type="gramEnd"/>
+      <w:r>
+        <w:t xml:space="preserve"> value of the new </w:t>
+      </w:r>
+      <w:proofErr w:type="spellStart"/>
+      <w:r>
+        <w:t>CrossProduct</w:t>
+      </w:r>
+      <w:proofErr w:type="spellEnd"/>
+      <w:r>
+        <w:t xml:space="preserve"> Vector in </w:t>
+      </w:r>
+      <w:r>
+        <w:t>the float</w:t>
+      </w:r>
+      <w:bookmarkStart w:id="0" w:name="_GoBack"/>
+      <w:bookmarkEnd w:id="0"/>
+      <w:r>
+        <w:t>.</w:t>
+      </w:r>
+    </w:p>
+    <w:p>
+      <w:pPr>
+        <w:pStyle w:val="ListParagraph"/>
+        <w:numPr>
+          <w:ilvl w:val="1"/>
+          <w:numId w:val="8"/>
+        </w:numPr>
+      </w:pPr>
+      <w:r>
         <w:t xml:space="preserve">Pass this float into </w:t>
       </w:r>
       <w:proofErr w:type="spellStart"/>
@@ -4114,8 +4140,6 @@
           <w:numId w:val="8"/>
         </w:numPr>
       </w:pPr>
-      <w:bookmarkStart w:id="0" w:name="_GoBack"/>
-      <w:bookmarkEnd w:id="0"/>
     </w:p>
     <w:p>
       <w:pPr>

</xml_diff>

<commit_message>
Sideway Friction function added to Tracks class.  Tick function re-added to Tracks.  Start of Widget UI color change added.
</commit_message>
<xml_diff>
--- a/TANK GAME Setup Overview.docx
+++ b/TANK GAME Setup Overview.docx
@@ -4101,45 +4101,905 @@
       <w:r>
         <w:t>the float</w:t>
       </w:r>
+      <w:r>
+        <w:t>.</w:t>
+      </w:r>
+    </w:p>
+    <w:p>
+      <w:pPr>
+        <w:pStyle w:val="ListParagraph"/>
+        <w:numPr>
+          <w:ilvl w:val="1"/>
+          <w:numId w:val="8"/>
+        </w:numPr>
+        <w:pBdr>
+          <w:bottom w:val="single" w:sz="6" w:space="1" w:color="auto"/>
+        </w:pBdr>
+      </w:pPr>
+      <w:r>
+        <w:t xml:space="preserve">Pass this float into </w:t>
+      </w:r>
+      <w:proofErr w:type="spellStart"/>
+      <w:proofErr w:type="gramStart"/>
+      <w:r>
+        <w:t>IntendMoveRight</w:t>
+      </w:r>
+      <w:proofErr w:type="spellEnd"/>
+      <w:r>
+        <w:t>(</w:t>
+      </w:r>
+      <w:proofErr w:type="gramEnd"/>
+      <w:r>
+        <w:t>) function call.</w:t>
+      </w:r>
+    </w:p>
+    <w:p>
+      <w:pPr>
+        <w:jc w:val="center"/>
+        <w:rPr>
+          <w:b/>
+          <w:u w:val="single"/>
+        </w:rPr>
+      </w:pPr>
+    </w:p>
+    <w:p>
+      <w:pPr>
+        <w:jc w:val="center"/>
+        <w:rPr>
+          <w:b/>
+          <w:u w:val="single"/>
+        </w:rPr>
+      </w:pPr>
+      <w:r>
+        <w:rPr>
+          <w:b/>
+          <w:u w:val="single"/>
+        </w:rPr>
+        <w:t>Adding Sideways Friction using Physics via the Dot Product</w:t>
+      </w:r>
+    </w:p>
+    <w:p>
+      <w:pPr>
+        <w:jc w:val="center"/>
+        <w:rPr>
+          <w:b/>
+          <w:sz w:val="24"/>
+        </w:rPr>
+      </w:pPr>
+      <w:r>
+        <w:rPr>
+          <w:b/>
+          <w:sz w:val="24"/>
+        </w:rPr>
+        <w:t>(added to the Tracks.cpp, Tick function reimplemented)</w:t>
+      </w:r>
       <w:bookmarkStart w:id="0" w:name="_GoBack"/>
       <w:bookmarkEnd w:id="0"/>
-      <w:r>
-        <w:t>.</w:t>
-      </w:r>
-    </w:p>
-    <w:p>
-      <w:pPr>
-        <w:pStyle w:val="ListParagraph"/>
-        <w:numPr>
-          <w:ilvl w:val="1"/>
-          <w:numId w:val="8"/>
-        </w:numPr>
-      </w:pPr>
-      <w:r>
-        <w:t xml:space="preserve">Pass this float into </w:t>
+    </w:p>
+    <w:p>
+      <w:pPr>
+        <w:autoSpaceDE w:val="0"/>
+        <w:autoSpaceDN w:val="0"/>
+        <w:adjustRightInd w:val="0"/>
+        <w:spacing w:after="0" w:line="240" w:lineRule="auto"/>
+        <w:rPr>
+          <w:rFonts w:ascii="Consolas" w:hAnsi="Consolas" w:cs="Consolas"/>
+          <w:color w:val="000000"/>
+          <w:sz w:val="20"/>
+          <w:szCs w:val="19"/>
+        </w:rPr>
+      </w:pPr>
+      <w:r>
+        <w:rPr>
+          <w:rFonts w:ascii="Consolas" w:hAnsi="Consolas" w:cs="Consolas"/>
+          <w:color w:val="000000"/>
+          <w:sz w:val="20"/>
+          <w:szCs w:val="19"/>
+        </w:rPr>
+        <w:tab/>
+      </w:r>
+      <w:r>
+        <w:rPr>
+          <w:rFonts w:ascii="Consolas" w:hAnsi="Consolas" w:cs="Consolas"/>
+          <w:color w:val="008000"/>
+          <w:sz w:val="20"/>
+          <w:szCs w:val="19"/>
+        </w:rPr>
+        <w:t>// Calculate Slippage Speed</w:t>
+      </w:r>
+    </w:p>
+    <w:p>
+      <w:pPr>
+        <w:autoSpaceDE w:val="0"/>
+        <w:autoSpaceDN w:val="0"/>
+        <w:adjustRightInd w:val="0"/>
+        <w:spacing w:after="0" w:line="240" w:lineRule="auto"/>
+        <w:ind w:left="720"/>
+        <w:rPr>
+          <w:rFonts w:ascii="Consolas" w:hAnsi="Consolas" w:cs="Consolas"/>
+          <w:color w:val="000000"/>
+          <w:sz w:val="18"/>
+          <w:szCs w:val="19"/>
+        </w:rPr>
+      </w:pPr>
+      <w:r>
+        <w:rPr>
+          <w:rFonts w:ascii="Consolas" w:hAnsi="Consolas" w:cs="Consolas"/>
+          <w:color w:val="0000FF"/>
+          <w:sz w:val="18"/>
+          <w:szCs w:val="19"/>
+        </w:rPr>
+        <w:t>float</w:t>
+      </w:r>
+      <w:r>
+        <w:rPr>
+          <w:rFonts w:ascii="Consolas" w:hAnsi="Consolas" w:cs="Consolas"/>
+          <w:color w:val="000000"/>
+          <w:sz w:val="18"/>
+          <w:szCs w:val="19"/>
+        </w:rPr>
+        <w:t xml:space="preserve"> </w:t>
+      </w:r>
+      <w:proofErr w:type="spellStart"/>
+      <w:r>
+        <w:rPr>
+          <w:rFonts w:ascii="Consolas" w:hAnsi="Consolas" w:cs="Consolas"/>
+          <w:color w:val="000080"/>
+          <w:sz w:val="18"/>
+          <w:szCs w:val="19"/>
+        </w:rPr>
+        <w:t>SlippageSpeed</w:t>
+      </w:r>
+      <w:proofErr w:type="spellEnd"/>
+      <w:r>
+        <w:rPr>
+          <w:rFonts w:ascii="Consolas" w:hAnsi="Consolas" w:cs="Consolas"/>
+          <w:color w:val="000000"/>
+          <w:sz w:val="18"/>
+          <w:szCs w:val="19"/>
+        </w:rPr>
+        <w:t xml:space="preserve"> = </w:t>
       </w:r>
       <w:proofErr w:type="spellStart"/>
       <w:proofErr w:type="gramStart"/>
       <w:r>
-        <w:t>IntendMoveRight</w:t>
-      </w:r>
-      <w:proofErr w:type="spellEnd"/>
-      <w:r>
+        <w:rPr>
+          <w:rFonts w:ascii="Consolas" w:hAnsi="Consolas" w:cs="Consolas"/>
+          <w:color w:val="0000FF"/>
+          <w:sz w:val="18"/>
+          <w:szCs w:val="19"/>
+        </w:rPr>
+        <w:t>FVector</w:t>
+      </w:r>
+      <w:proofErr w:type="spellEnd"/>
+      <w:r>
+        <w:rPr>
+          <w:rFonts w:ascii="Consolas" w:hAnsi="Consolas" w:cs="Consolas"/>
+          <w:color w:val="000000"/>
+          <w:sz w:val="18"/>
+          <w:szCs w:val="19"/>
+        </w:rPr>
+        <w:t>::</w:t>
+      </w:r>
+      <w:proofErr w:type="spellStart"/>
+      <w:proofErr w:type="gramEnd"/>
+      <w:r>
+        <w:rPr>
+          <w:rFonts w:ascii="Consolas" w:hAnsi="Consolas" w:cs="Consolas"/>
+          <w:color w:val="880000"/>
+          <w:sz w:val="18"/>
+          <w:szCs w:val="19"/>
+        </w:rPr>
+        <w:t>DotProduct</w:t>
+      </w:r>
+      <w:proofErr w:type="spellEnd"/>
+      <w:r>
+        <w:rPr>
+          <w:rFonts w:ascii="Consolas" w:hAnsi="Consolas" w:cs="Consolas"/>
+          <w:color w:val="000000"/>
+          <w:sz w:val="18"/>
+          <w:szCs w:val="19"/>
+        </w:rPr>
         <w:t>(</w:t>
       </w:r>
+      <w:proofErr w:type="spellStart"/>
+      <w:r>
+        <w:rPr>
+          <w:rFonts w:ascii="Consolas" w:hAnsi="Consolas" w:cs="Consolas"/>
+          <w:color w:val="880000"/>
+          <w:sz w:val="18"/>
+          <w:szCs w:val="19"/>
+        </w:rPr>
+        <w:t>GetRightVector</w:t>
+      </w:r>
+      <w:proofErr w:type="spellEnd"/>
+      <w:r>
+        <w:rPr>
+          <w:rFonts w:ascii="Consolas" w:hAnsi="Consolas" w:cs="Consolas"/>
+          <w:color w:val="000000"/>
+          <w:sz w:val="18"/>
+          <w:szCs w:val="19"/>
+        </w:rPr>
+        <w:t xml:space="preserve">(), </w:t>
+      </w:r>
+      <w:proofErr w:type="spellStart"/>
+      <w:r>
+        <w:rPr>
+          <w:rFonts w:ascii="Consolas" w:hAnsi="Consolas" w:cs="Consolas"/>
+          <w:color w:val="880000"/>
+          <w:sz w:val="18"/>
+          <w:szCs w:val="19"/>
+        </w:rPr>
+        <w:t>GetComponentVelocity</w:t>
+      </w:r>
+      <w:proofErr w:type="spellEnd"/>
+      <w:r>
+        <w:rPr>
+          <w:rFonts w:ascii="Consolas" w:hAnsi="Consolas" w:cs="Consolas"/>
+          <w:color w:val="000000"/>
+          <w:sz w:val="18"/>
+          <w:szCs w:val="19"/>
+        </w:rPr>
+        <w:t>());</w:t>
+      </w:r>
+    </w:p>
+    <w:p>
+      <w:pPr>
+        <w:autoSpaceDE w:val="0"/>
+        <w:autoSpaceDN w:val="0"/>
+        <w:adjustRightInd w:val="0"/>
+        <w:spacing w:after="0" w:line="240" w:lineRule="auto"/>
+        <w:rPr>
+          <w:rFonts w:ascii="Consolas" w:hAnsi="Consolas" w:cs="Consolas"/>
+          <w:color w:val="000000"/>
+          <w:sz w:val="20"/>
+          <w:szCs w:val="19"/>
+        </w:rPr>
+      </w:pPr>
+      <w:r>
+        <w:rPr>
+          <w:rFonts w:ascii="Consolas" w:hAnsi="Consolas" w:cs="Consolas"/>
+          <w:color w:val="000000"/>
+          <w:sz w:val="20"/>
+          <w:szCs w:val="19"/>
+        </w:rPr>
+        <w:tab/>
+      </w:r>
+      <w:r>
+        <w:rPr>
+          <w:rFonts w:ascii="Consolas" w:hAnsi="Consolas" w:cs="Consolas"/>
+          <w:color w:val="008000"/>
+          <w:sz w:val="20"/>
+          <w:szCs w:val="19"/>
+        </w:rPr>
+        <w:t xml:space="preserve">// work out required acceleration this frame </w:t>
+      </w:r>
+      <w:proofErr w:type="gramStart"/>
+      <w:r>
+        <w:rPr>
+          <w:rFonts w:ascii="Consolas" w:hAnsi="Consolas" w:cs="Consolas"/>
+          <w:color w:val="008000"/>
+          <w:sz w:val="20"/>
+          <w:szCs w:val="19"/>
+        </w:rPr>
+        <w:t>to</w:t>
+      </w:r>
       <w:proofErr w:type="gramEnd"/>
       <w:r>
-        <w:t>) function call.</w:t>
-      </w:r>
-    </w:p>
-    <w:p>
-      <w:pPr>
-        <w:pStyle w:val="ListParagraph"/>
-        <w:numPr>
-          <w:ilvl w:val="0"/>
-          <w:numId w:val="8"/>
-        </w:numPr>
-      </w:pPr>
+        <w:rPr>
+          <w:rFonts w:ascii="Consolas" w:hAnsi="Consolas" w:cs="Consolas"/>
+          <w:color w:val="008000"/>
+          <w:sz w:val="20"/>
+          <w:szCs w:val="19"/>
+        </w:rPr>
+        <w:t xml:space="preserve"> correct</w:t>
+      </w:r>
+    </w:p>
+    <w:p>
+      <w:pPr>
+        <w:autoSpaceDE w:val="0"/>
+        <w:autoSpaceDN w:val="0"/>
+        <w:adjustRightInd w:val="0"/>
+        <w:spacing w:after="0" w:line="240" w:lineRule="auto"/>
+        <w:rPr>
+          <w:rFonts w:ascii="Consolas" w:hAnsi="Consolas" w:cs="Consolas"/>
+          <w:color w:val="000000"/>
+          <w:sz w:val="20"/>
+          <w:szCs w:val="19"/>
+        </w:rPr>
+      </w:pPr>
+      <w:r>
+        <w:rPr>
+          <w:rFonts w:ascii="Consolas" w:hAnsi="Consolas" w:cs="Consolas"/>
+          <w:color w:val="000000"/>
+          <w:sz w:val="20"/>
+          <w:szCs w:val="19"/>
+        </w:rPr>
+        <w:tab/>
+      </w:r>
+      <w:proofErr w:type="spellStart"/>
+      <w:r>
+        <w:rPr>
+          <w:rFonts w:ascii="Consolas" w:hAnsi="Consolas" w:cs="Consolas"/>
+          <w:color w:val="0000FF"/>
+          <w:sz w:val="20"/>
+          <w:szCs w:val="19"/>
+        </w:rPr>
+        <w:t>FVector</w:t>
+      </w:r>
+      <w:proofErr w:type="spellEnd"/>
+      <w:r>
+        <w:rPr>
+          <w:rFonts w:ascii="Consolas" w:hAnsi="Consolas" w:cs="Consolas"/>
+          <w:color w:val="000000"/>
+          <w:sz w:val="20"/>
+          <w:szCs w:val="19"/>
+        </w:rPr>
+        <w:t xml:space="preserve"> </w:t>
+      </w:r>
+      <w:proofErr w:type="spellStart"/>
+      <w:r>
+        <w:rPr>
+          <w:rFonts w:ascii="Consolas" w:hAnsi="Consolas" w:cs="Consolas"/>
+          <w:color w:val="000080"/>
+          <w:sz w:val="20"/>
+          <w:szCs w:val="19"/>
+        </w:rPr>
+        <w:t>CorrectAcceleration</w:t>
+      </w:r>
+      <w:proofErr w:type="spellEnd"/>
+      <w:r>
+        <w:rPr>
+          <w:rFonts w:ascii="Consolas" w:hAnsi="Consolas" w:cs="Consolas"/>
+          <w:color w:val="000000"/>
+          <w:sz w:val="20"/>
+          <w:szCs w:val="19"/>
+        </w:rPr>
+        <w:t xml:space="preserve"> = -</w:t>
+      </w:r>
+      <w:proofErr w:type="spellStart"/>
+      <w:r>
+        <w:rPr>
+          <w:rFonts w:ascii="Consolas" w:hAnsi="Consolas" w:cs="Consolas"/>
+          <w:color w:val="000080"/>
+          <w:sz w:val="20"/>
+          <w:szCs w:val="19"/>
+        </w:rPr>
+        <w:t>SlippageSpeed</w:t>
+      </w:r>
+      <w:proofErr w:type="spellEnd"/>
+      <w:r>
+        <w:rPr>
+          <w:rFonts w:ascii="Consolas" w:hAnsi="Consolas" w:cs="Consolas"/>
+          <w:color w:val="000000"/>
+          <w:sz w:val="20"/>
+          <w:szCs w:val="19"/>
+        </w:rPr>
+        <w:t xml:space="preserve"> / </w:t>
+      </w:r>
+      <w:proofErr w:type="spellStart"/>
+      <w:r>
+        <w:rPr>
+          <w:rFonts w:ascii="Consolas" w:hAnsi="Consolas" w:cs="Consolas"/>
+          <w:color w:val="000080"/>
+          <w:sz w:val="20"/>
+          <w:szCs w:val="19"/>
+        </w:rPr>
+        <w:t>DeltaTime</w:t>
+      </w:r>
+      <w:proofErr w:type="spellEnd"/>
+      <w:r>
+        <w:rPr>
+          <w:rFonts w:ascii="Consolas" w:hAnsi="Consolas" w:cs="Consolas"/>
+          <w:color w:val="000000"/>
+          <w:sz w:val="20"/>
+          <w:szCs w:val="19"/>
+        </w:rPr>
+        <w:t xml:space="preserve"> </w:t>
+      </w:r>
+      <w:r>
+        <w:rPr>
+          <w:rFonts w:ascii="Consolas" w:hAnsi="Consolas" w:cs="Consolas"/>
+          <w:color w:val="008080"/>
+          <w:sz w:val="20"/>
+          <w:szCs w:val="19"/>
+        </w:rPr>
+        <w:t>*</w:t>
+      </w:r>
+      <w:r>
+        <w:rPr>
+          <w:rFonts w:ascii="Consolas" w:hAnsi="Consolas" w:cs="Consolas"/>
+          <w:color w:val="000000"/>
+          <w:sz w:val="20"/>
+          <w:szCs w:val="19"/>
+        </w:rPr>
+        <w:t xml:space="preserve"> </w:t>
+      </w:r>
+      <w:proofErr w:type="spellStart"/>
+      <w:proofErr w:type="gramStart"/>
+      <w:r>
+        <w:rPr>
+          <w:rFonts w:ascii="Consolas" w:hAnsi="Consolas" w:cs="Consolas"/>
+          <w:color w:val="880000"/>
+          <w:sz w:val="20"/>
+          <w:szCs w:val="19"/>
+        </w:rPr>
+        <w:t>GetRightVector</w:t>
+      </w:r>
+      <w:proofErr w:type="spellEnd"/>
+      <w:r>
+        <w:rPr>
+          <w:rFonts w:ascii="Consolas" w:hAnsi="Consolas" w:cs="Consolas"/>
+          <w:color w:val="000000"/>
+          <w:sz w:val="20"/>
+          <w:szCs w:val="19"/>
+        </w:rPr>
+        <w:t>(</w:t>
+      </w:r>
+      <w:proofErr w:type="gramEnd"/>
+      <w:r>
+        <w:rPr>
+          <w:rFonts w:ascii="Consolas" w:hAnsi="Consolas" w:cs="Consolas"/>
+          <w:color w:val="000000"/>
+          <w:sz w:val="20"/>
+          <w:szCs w:val="19"/>
+        </w:rPr>
+        <w:t>);</w:t>
+      </w:r>
+    </w:p>
+    <w:p>
+      <w:pPr>
+        <w:autoSpaceDE w:val="0"/>
+        <w:autoSpaceDN w:val="0"/>
+        <w:adjustRightInd w:val="0"/>
+        <w:spacing w:after="0" w:line="240" w:lineRule="auto"/>
+        <w:rPr>
+          <w:rFonts w:ascii="Consolas" w:hAnsi="Consolas" w:cs="Consolas"/>
+          <w:color w:val="000000"/>
+          <w:sz w:val="20"/>
+          <w:szCs w:val="19"/>
+        </w:rPr>
+      </w:pPr>
+      <w:r>
+        <w:rPr>
+          <w:rFonts w:ascii="Consolas" w:hAnsi="Consolas" w:cs="Consolas"/>
+          <w:color w:val="000000"/>
+          <w:sz w:val="20"/>
+          <w:szCs w:val="19"/>
+        </w:rPr>
+        <w:tab/>
+      </w:r>
+      <w:r>
+        <w:rPr>
+          <w:rFonts w:ascii="Consolas" w:hAnsi="Consolas" w:cs="Consolas"/>
+          <w:color w:val="008000"/>
+          <w:sz w:val="20"/>
+          <w:szCs w:val="19"/>
+        </w:rPr>
+        <w:t>// calculate and apply the sideways friction (F = ma)</w:t>
+      </w:r>
+    </w:p>
+    <w:p>
+      <w:pPr>
+        <w:autoSpaceDE w:val="0"/>
+        <w:autoSpaceDN w:val="0"/>
+        <w:adjustRightInd w:val="0"/>
+        <w:spacing w:after="0" w:line="240" w:lineRule="auto"/>
+        <w:rPr>
+          <w:rFonts w:ascii="Consolas" w:hAnsi="Consolas" w:cs="Consolas"/>
+          <w:color w:val="000000"/>
+          <w:sz w:val="20"/>
+          <w:szCs w:val="19"/>
+        </w:rPr>
+      </w:pPr>
+      <w:r>
+        <w:rPr>
+          <w:rFonts w:ascii="Consolas" w:hAnsi="Consolas" w:cs="Consolas"/>
+          <w:color w:val="000000"/>
+          <w:sz w:val="20"/>
+          <w:szCs w:val="19"/>
+        </w:rPr>
+        <w:tab/>
+      </w:r>
+      <w:r>
+        <w:rPr>
+          <w:rFonts w:ascii="Consolas" w:hAnsi="Consolas" w:cs="Consolas"/>
+          <w:color w:val="0000FF"/>
+          <w:sz w:val="20"/>
+          <w:szCs w:val="19"/>
+        </w:rPr>
+        <w:t>auto</w:t>
+      </w:r>
+      <w:r>
+        <w:rPr>
+          <w:rFonts w:ascii="Consolas" w:hAnsi="Consolas" w:cs="Consolas"/>
+          <w:color w:val="000000"/>
+          <w:sz w:val="20"/>
+          <w:szCs w:val="19"/>
+        </w:rPr>
+        <w:t xml:space="preserve"> </w:t>
+      </w:r>
+      <w:proofErr w:type="spellStart"/>
+      <w:r>
+        <w:rPr>
+          <w:rFonts w:ascii="Consolas" w:hAnsi="Consolas" w:cs="Consolas"/>
+          <w:color w:val="000080"/>
+          <w:sz w:val="20"/>
+          <w:szCs w:val="19"/>
+        </w:rPr>
+        <w:t>getTankBase</w:t>
+      </w:r>
+      <w:proofErr w:type="spellEnd"/>
+      <w:r>
+        <w:rPr>
+          <w:rFonts w:ascii="Consolas" w:hAnsi="Consolas" w:cs="Consolas"/>
+          <w:color w:val="000000"/>
+          <w:sz w:val="20"/>
+          <w:szCs w:val="19"/>
+        </w:rPr>
+        <w:t xml:space="preserve"> = </w:t>
+      </w:r>
+      <w:r>
+        <w:rPr>
+          <w:rFonts w:ascii="Consolas" w:hAnsi="Consolas" w:cs="Consolas"/>
+          <w:color w:val="880000"/>
+          <w:sz w:val="20"/>
+          <w:szCs w:val="19"/>
+        </w:rPr>
+        <w:t>Cast</w:t>
+      </w:r>
+      <w:r>
+        <w:rPr>
+          <w:rFonts w:ascii="Consolas" w:hAnsi="Consolas" w:cs="Consolas"/>
+          <w:color w:val="000000"/>
+          <w:sz w:val="20"/>
+          <w:szCs w:val="19"/>
+        </w:rPr>
+        <w:t>&lt;</w:t>
+      </w:r>
+      <w:proofErr w:type="spellStart"/>
+      <w:r>
+        <w:rPr>
+          <w:rFonts w:ascii="Consolas" w:hAnsi="Consolas" w:cs="Consolas"/>
+          <w:color w:val="0000FF"/>
+          <w:sz w:val="20"/>
+          <w:szCs w:val="19"/>
+        </w:rPr>
+        <w:t>UStaticMeshComponent</w:t>
+      </w:r>
+      <w:proofErr w:type="spellEnd"/>
+      <w:r>
+        <w:rPr>
+          <w:rFonts w:ascii="Consolas" w:hAnsi="Consolas" w:cs="Consolas"/>
+          <w:color w:val="000000"/>
+          <w:sz w:val="20"/>
+          <w:szCs w:val="19"/>
+        </w:rPr>
+        <w:t>&gt;(</w:t>
+      </w:r>
+      <w:proofErr w:type="spellStart"/>
+      <w:r>
+        <w:rPr>
+          <w:rFonts w:ascii="Consolas" w:hAnsi="Consolas" w:cs="Consolas"/>
+          <w:color w:val="880000"/>
+          <w:sz w:val="20"/>
+          <w:szCs w:val="19"/>
+        </w:rPr>
+        <w:t>GetOwner</w:t>
+      </w:r>
+      <w:proofErr w:type="spellEnd"/>
+      <w:r>
+        <w:rPr>
+          <w:rFonts w:ascii="Consolas" w:hAnsi="Consolas" w:cs="Consolas"/>
+          <w:color w:val="000000"/>
+          <w:sz w:val="20"/>
+          <w:szCs w:val="19"/>
+        </w:rPr>
+        <w:t>()-&gt;</w:t>
+      </w:r>
+      <w:proofErr w:type="spellStart"/>
+      <w:proofErr w:type="gramStart"/>
+      <w:r>
+        <w:rPr>
+          <w:rFonts w:ascii="Consolas" w:hAnsi="Consolas" w:cs="Consolas"/>
+          <w:color w:val="880000"/>
+          <w:sz w:val="20"/>
+          <w:szCs w:val="19"/>
+        </w:rPr>
+        <w:t>GetRootComponent</w:t>
+      </w:r>
+      <w:proofErr w:type="spellEnd"/>
+      <w:r>
+        <w:rPr>
+          <w:rFonts w:ascii="Consolas" w:hAnsi="Consolas" w:cs="Consolas"/>
+          <w:color w:val="000000"/>
+          <w:sz w:val="20"/>
+          <w:szCs w:val="19"/>
+        </w:rPr>
+        <w:t>(</w:t>
+      </w:r>
+      <w:proofErr w:type="gramEnd"/>
+      <w:r>
+        <w:rPr>
+          <w:rFonts w:ascii="Consolas" w:hAnsi="Consolas" w:cs="Consolas"/>
+          <w:color w:val="000000"/>
+          <w:sz w:val="20"/>
+          <w:szCs w:val="19"/>
+        </w:rPr>
+        <w:t>));</w:t>
+      </w:r>
+    </w:p>
+    <w:p>
+      <w:pPr>
+        <w:autoSpaceDE w:val="0"/>
+        <w:autoSpaceDN w:val="0"/>
+        <w:adjustRightInd w:val="0"/>
+        <w:spacing w:after="0" w:line="240" w:lineRule="auto"/>
+        <w:rPr>
+          <w:rFonts w:ascii="Consolas" w:hAnsi="Consolas" w:cs="Consolas"/>
+          <w:color w:val="000000"/>
+          <w:sz w:val="20"/>
+          <w:szCs w:val="19"/>
+        </w:rPr>
+      </w:pPr>
+    </w:p>
+    <w:p>
+      <w:pPr>
+        <w:autoSpaceDE w:val="0"/>
+        <w:autoSpaceDN w:val="0"/>
+        <w:adjustRightInd w:val="0"/>
+        <w:spacing w:after="0" w:line="240" w:lineRule="auto"/>
+        <w:rPr>
+          <w:rFonts w:ascii="Consolas" w:hAnsi="Consolas" w:cs="Consolas"/>
+          <w:color w:val="000000"/>
+          <w:sz w:val="20"/>
+          <w:szCs w:val="19"/>
+        </w:rPr>
+      </w:pPr>
+      <w:r>
+        <w:rPr>
+          <w:rFonts w:ascii="Consolas" w:hAnsi="Consolas" w:cs="Consolas"/>
+          <w:color w:val="000000"/>
+          <w:sz w:val="20"/>
+          <w:szCs w:val="19"/>
+        </w:rPr>
+        <w:tab/>
+      </w:r>
+      <w:r>
+        <w:rPr>
+          <w:rFonts w:ascii="Consolas" w:hAnsi="Consolas" w:cs="Consolas"/>
+          <w:color w:val="0000FF"/>
+          <w:sz w:val="20"/>
+          <w:szCs w:val="19"/>
+        </w:rPr>
+        <w:t>auto</w:t>
+      </w:r>
+      <w:r>
+        <w:rPr>
+          <w:rFonts w:ascii="Consolas" w:hAnsi="Consolas" w:cs="Consolas"/>
+          <w:color w:val="000000"/>
+          <w:sz w:val="20"/>
+          <w:szCs w:val="19"/>
+        </w:rPr>
+        <w:t xml:space="preserve"> </w:t>
+      </w:r>
+      <w:proofErr w:type="spellStart"/>
+      <w:r>
+        <w:rPr>
+          <w:rFonts w:ascii="Consolas" w:hAnsi="Consolas" w:cs="Consolas"/>
+          <w:color w:val="000080"/>
+          <w:sz w:val="20"/>
+          <w:szCs w:val="19"/>
+        </w:rPr>
+        <w:t>CorrectionForce</w:t>
+      </w:r>
+      <w:proofErr w:type="spellEnd"/>
+      <w:r>
+        <w:rPr>
+          <w:rFonts w:ascii="Consolas" w:hAnsi="Consolas" w:cs="Consolas"/>
+          <w:color w:val="000000"/>
+          <w:sz w:val="20"/>
+          <w:szCs w:val="19"/>
+        </w:rPr>
+        <w:t xml:space="preserve"> = (</w:t>
+      </w:r>
+      <w:proofErr w:type="spellStart"/>
+      <w:r>
+        <w:rPr>
+          <w:rFonts w:ascii="Consolas" w:hAnsi="Consolas" w:cs="Consolas"/>
+          <w:color w:val="000080"/>
+          <w:sz w:val="20"/>
+          <w:szCs w:val="19"/>
+        </w:rPr>
+        <w:t>getTankBase</w:t>
+      </w:r>
+      <w:proofErr w:type="spellEnd"/>
+      <w:r>
+        <w:rPr>
+          <w:rFonts w:ascii="Consolas" w:hAnsi="Consolas" w:cs="Consolas"/>
+          <w:color w:val="000000"/>
+          <w:sz w:val="20"/>
+          <w:szCs w:val="19"/>
+        </w:rPr>
+        <w:t>-&gt;</w:t>
+      </w:r>
+      <w:proofErr w:type="spellStart"/>
+      <w:proofErr w:type="gramStart"/>
+      <w:r>
+        <w:rPr>
+          <w:rFonts w:ascii="Consolas" w:hAnsi="Consolas" w:cs="Consolas"/>
+          <w:color w:val="880000"/>
+          <w:sz w:val="20"/>
+          <w:szCs w:val="19"/>
+        </w:rPr>
+        <w:t>GetMass</w:t>
+      </w:r>
+      <w:proofErr w:type="spellEnd"/>
+      <w:r>
+        <w:rPr>
+          <w:rFonts w:ascii="Consolas" w:hAnsi="Consolas" w:cs="Consolas"/>
+          <w:color w:val="000000"/>
+          <w:sz w:val="20"/>
+          <w:szCs w:val="19"/>
+        </w:rPr>
+        <w:t>(</w:t>
+      </w:r>
+      <w:proofErr w:type="gramEnd"/>
+      <w:r>
+        <w:rPr>
+          <w:rFonts w:ascii="Consolas" w:hAnsi="Consolas" w:cs="Consolas"/>
+          <w:color w:val="000000"/>
+          <w:sz w:val="20"/>
+          <w:szCs w:val="19"/>
+        </w:rPr>
+        <w:t xml:space="preserve">) </w:t>
+      </w:r>
+      <w:r>
+        <w:rPr>
+          <w:rFonts w:ascii="Consolas" w:hAnsi="Consolas" w:cs="Consolas"/>
+          <w:color w:val="008080"/>
+          <w:sz w:val="20"/>
+          <w:szCs w:val="19"/>
+        </w:rPr>
+        <w:t>*</w:t>
+      </w:r>
+      <w:r>
+        <w:rPr>
+          <w:rFonts w:ascii="Consolas" w:hAnsi="Consolas" w:cs="Consolas"/>
+          <w:color w:val="000000"/>
+          <w:sz w:val="20"/>
+          <w:szCs w:val="19"/>
+        </w:rPr>
+        <w:t xml:space="preserve"> </w:t>
+      </w:r>
+      <w:proofErr w:type="spellStart"/>
+      <w:r>
+        <w:rPr>
+          <w:rFonts w:ascii="Consolas" w:hAnsi="Consolas" w:cs="Consolas"/>
+          <w:color w:val="000080"/>
+          <w:sz w:val="20"/>
+          <w:szCs w:val="19"/>
+        </w:rPr>
+        <w:t>CorrectAcceleration</w:t>
+      </w:r>
+      <w:proofErr w:type="spellEnd"/>
+      <w:r>
+        <w:rPr>
+          <w:rFonts w:ascii="Consolas" w:hAnsi="Consolas" w:cs="Consolas"/>
+          <w:color w:val="000000"/>
+          <w:sz w:val="20"/>
+          <w:szCs w:val="19"/>
+        </w:rPr>
+        <w:t xml:space="preserve">) </w:t>
+      </w:r>
+      <w:r>
+        <w:rPr>
+          <w:rFonts w:ascii="Consolas" w:hAnsi="Consolas" w:cs="Consolas"/>
+          <w:color w:val="008080"/>
+          <w:sz w:val="20"/>
+          <w:szCs w:val="19"/>
+        </w:rPr>
+        <w:t>/</w:t>
+      </w:r>
+      <w:r>
+        <w:rPr>
+          <w:rFonts w:ascii="Consolas" w:hAnsi="Consolas" w:cs="Consolas"/>
+          <w:color w:val="000000"/>
+          <w:sz w:val="20"/>
+          <w:szCs w:val="19"/>
+        </w:rPr>
+        <w:t xml:space="preserve"> 2;</w:t>
+      </w:r>
+    </w:p>
+    <w:p>
+      <w:pPr>
+        <w:autoSpaceDE w:val="0"/>
+        <w:autoSpaceDN w:val="0"/>
+        <w:adjustRightInd w:val="0"/>
+        <w:spacing w:after="0" w:line="240" w:lineRule="auto"/>
+        <w:rPr>
+          <w:rFonts w:ascii="Consolas" w:hAnsi="Consolas" w:cs="Consolas"/>
+          <w:color w:val="000000"/>
+          <w:sz w:val="20"/>
+          <w:szCs w:val="19"/>
+        </w:rPr>
+      </w:pPr>
+    </w:p>
+    <w:p>
+      <w:pPr>
+        <w:rPr>
+          <w:sz w:val="24"/>
+        </w:rPr>
+      </w:pPr>
+      <w:r>
+        <w:rPr>
+          <w:rFonts w:ascii="Consolas" w:hAnsi="Consolas" w:cs="Consolas"/>
+          <w:color w:val="000000"/>
+          <w:sz w:val="20"/>
+          <w:szCs w:val="19"/>
+        </w:rPr>
+        <w:tab/>
+      </w:r>
+      <w:proofErr w:type="spellStart"/>
+      <w:r>
+        <w:rPr>
+          <w:rFonts w:ascii="Consolas" w:hAnsi="Consolas" w:cs="Consolas"/>
+          <w:color w:val="000080"/>
+          <w:sz w:val="20"/>
+          <w:szCs w:val="19"/>
+        </w:rPr>
+        <w:t>getTankBase</w:t>
+      </w:r>
+      <w:proofErr w:type="spellEnd"/>
+      <w:r>
+        <w:rPr>
+          <w:rFonts w:ascii="Consolas" w:hAnsi="Consolas" w:cs="Consolas"/>
+          <w:color w:val="000000"/>
+          <w:sz w:val="20"/>
+          <w:szCs w:val="19"/>
+        </w:rPr>
+        <w:t>-&gt;</w:t>
+      </w:r>
+      <w:proofErr w:type="spellStart"/>
+      <w:r>
+        <w:rPr>
+          <w:rFonts w:ascii="Consolas" w:hAnsi="Consolas" w:cs="Consolas"/>
+          <w:color w:val="880000"/>
+          <w:sz w:val="20"/>
+          <w:szCs w:val="19"/>
+        </w:rPr>
+        <w:t>AddForce</w:t>
+      </w:r>
+      <w:proofErr w:type="spellEnd"/>
+      <w:r>
+        <w:rPr>
+          <w:rFonts w:ascii="Consolas" w:hAnsi="Consolas" w:cs="Consolas"/>
+          <w:color w:val="000000"/>
+          <w:sz w:val="20"/>
+          <w:szCs w:val="19"/>
+        </w:rPr>
+        <w:t>(</w:t>
+      </w:r>
+      <w:proofErr w:type="spellStart"/>
+      <w:r>
+        <w:rPr>
+          <w:rFonts w:ascii="Consolas" w:hAnsi="Consolas" w:cs="Consolas"/>
+          <w:color w:val="000080"/>
+          <w:sz w:val="20"/>
+          <w:szCs w:val="19"/>
+        </w:rPr>
+        <w:t>CorrectionForce</w:t>
+      </w:r>
+      <w:proofErr w:type="spellEnd"/>
+      <w:r>
+        <w:rPr>
+          <w:rFonts w:ascii="Consolas" w:hAnsi="Consolas" w:cs="Consolas"/>
+          <w:color w:val="000000"/>
+          <w:sz w:val="20"/>
+          <w:szCs w:val="19"/>
+        </w:rPr>
+        <w:t>);</w:t>
+      </w:r>
     </w:p>
     <w:p>
       <w:pPr>

</xml_diff>